<commit_message>
Actualizacion requerimientos y diseño
En este commit agrego los cuadros de casos de uso del 4 al 7.
</commit_message>
<xml_diff>
--- a/Documentos/RequerimientosyDiseno (incompleto).docx
+++ b/Documentos/RequerimientosyDiseno (incompleto).docx
@@ -1,6 +1,6 @@
 
 <file path=word/document.xml><?xml version="1.0" encoding="utf-8"?>
-<w:document xmlns:wpc="http://schemas.microsoft.com/office/word/2010/wordprocessingCanvas" xmlns:cx="http://schemas.microsoft.com/office/drawing/2014/chartex" xmlns:mc="http://schemas.openxmlformats.org/markup-compatibility/2006" xmlns:o="urn:schemas-microsoft-com:office:office" xmlns:r="http://schemas.openxmlformats.org/officeDocument/2006/relationships" xmlns:m="http://schemas.openxmlformats.org/officeDocument/2006/math" xmlns:v="urn:schemas-microsoft-com:vml" xmlns:wp14="http://schemas.microsoft.com/office/word/2010/wordprocessingDrawing" xmlns:wp="http://schemas.openxmlformats.org/drawingml/2006/wordprocessingDrawing" xmlns:w10="urn:schemas-microsoft-com:office:word" xmlns:w="http://schemas.openxmlformats.org/wordprocessingml/2006/main" xmlns:w14="http://schemas.microsoft.com/office/word/2010/wordml" xmlns:w15="http://schemas.microsoft.com/office/word/2012/wordml" xmlns:w16se="http://schemas.microsoft.com/office/word/2015/wordml/symex" xmlns:wpg="http://schemas.microsoft.com/office/word/2010/wordprocessingGroup" xmlns:wpi="http://schemas.microsoft.com/office/word/2010/wordprocessingInk" xmlns:wne="http://schemas.microsoft.com/office/word/2006/wordml" xmlns:wps="http://schemas.microsoft.com/office/word/2010/wordprocessingShape" mc:Ignorable="w14 w15 w16se wp14">
+<w:document xmlns:wpc="http://schemas.microsoft.com/office/word/2010/wordprocessingCanvas" xmlns:cx="http://schemas.microsoft.com/office/drawing/2014/chartex" xmlns:cx1="http://schemas.microsoft.com/office/drawing/2015/9/8/chartex" xmlns:cx2="http://schemas.microsoft.com/office/drawing/2015/10/21/chartex" xmlns:cx3="http://schemas.microsoft.com/office/drawing/2016/5/9/chartex" xmlns:cx4="http://schemas.microsoft.com/office/drawing/2016/5/10/chartex" xmlns:cx5="http://schemas.microsoft.com/office/drawing/2016/5/11/chartex" xmlns:cx6="http://schemas.microsoft.com/office/drawing/2016/5/12/chartex" xmlns:cx7="http://schemas.microsoft.com/office/drawing/2016/5/13/chartex" xmlns:cx8="http://schemas.microsoft.com/office/drawing/2016/5/14/chartex" xmlns:mc="http://schemas.openxmlformats.org/markup-compatibility/2006" xmlns:aink="http://schemas.microsoft.com/office/drawing/2016/ink" xmlns:am3d="http://schemas.microsoft.com/office/drawing/2017/model3d" xmlns:o="urn:schemas-microsoft-com:office:office" xmlns:r="http://schemas.openxmlformats.org/officeDocument/2006/relationships" xmlns:m="http://schemas.openxmlformats.org/officeDocument/2006/math" xmlns:v="urn:schemas-microsoft-com:vml" xmlns:wp14="http://schemas.microsoft.com/office/word/2010/wordprocessingDrawing" xmlns:wp="http://schemas.openxmlformats.org/drawingml/2006/wordprocessingDrawing" xmlns:w10="urn:schemas-microsoft-com:office:word" xmlns:w="http://schemas.openxmlformats.org/wordprocessingml/2006/main" xmlns:w14="http://schemas.microsoft.com/office/word/2010/wordml" xmlns:w15="http://schemas.microsoft.com/office/word/2012/wordml" xmlns:w16cid="http://schemas.microsoft.com/office/word/2016/wordml/cid" xmlns:w16se="http://schemas.microsoft.com/office/word/2015/wordml/symex" xmlns:wpg="http://schemas.microsoft.com/office/word/2010/wordprocessingGroup" xmlns:wpi="http://schemas.microsoft.com/office/word/2010/wordprocessingInk" xmlns:wne="http://schemas.microsoft.com/office/word/2006/wordml" xmlns:wps="http://schemas.microsoft.com/office/word/2010/wordprocessingShape" mc:Ignorable="w14 w15 w16se w16cid wp14">
   <w:background w:color="FFFFFF"/>
   <w:body>
     <w:p>
@@ -4333,14 +4333,12 @@
           </wp:inline>
         </w:drawing>
       </w:r>
-      <w:bookmarkStart w:id="48" w:name="_GoBack"/>
-      <w:bookmarkEnd w:id="48"/>
     </w:p>
     <w:p>
       <w:pPr>
         <w:pStyle w:val="Ttulo2"/>
       </w:pPr>
-      <w:bookmarkStart w:id="49" w:name="_Toc2617684"/>
+      <w:bookmarkStart w:id="48" w:name="_Toc2617684"/>
       <w:r>
         <w:lastRenderedPageBreak/>
         <w:t xml:space="preserve">Documentación de </w:t>
@@ -4348,7 +4346,7 @@
       <w:r>
         <w:t>Casos de Uso</w:t>
       </w:r>
-      <w:bookmarkEnd w:id="49"/>
+      <w:bookmarkEnd w:id="48"/>
     </w:p>
     <w:p>
       <w:pPr>
@@ -4360,38 +4358,13 @@
           <w:szCs w:val="24"/>
         </w:rPr>
       </w:pPr>
-      <w:r>
-        <w:rPr>
-          <w:rFonts w:ascii="Arial" w:hAnsi="Arial" w:cs="Arial"/>
-          <w:sz w:val="24"/>
-          <w:szCs w:val="24"/>
-        </w:rPr>
-        <w:t>&lt; Puede</w:t>
-      </w:r>
-      <w:r>
-        <w:rPr>
-          <w:rFonts w:ascii="Arial" w:hAnsi="Arial" w:cs="Arial"/>
-          <w:sz w:val="24"/>
-          <w:szCs w:val="24"/>
-        </w:rPr>
-        <w:t xml:space="preserve"> usar la</w:t>
-      </w:r>
-      <w:r>
-        <w:rPr>
-          <w:rFonts w:ascii="Arial" w:hAnsi="Arial" w:cs="Arial"/>
-          <w:sz w:val="24"/>
-          <w:szCs w:val="24"/>
-        </w:rPr>
-        <w:t xml:space="preserve"> siguiente tabla de descripción de caso de uso</w:t>
-      </w:r>
-      <w:r>
-        <w:rPr>
-          <w:rFonts w:ascii="Arial" w:hAnsi="Arial" w:cs="Arial"/>
-          <w:sz w:val="24"/>
-          <w:szCs w:val="24"/>
-        </w:rPr>
-        <w:t>&gt;</w:t>
-      </w:r>
+      <w:bookmarkStart w:id="49" w:name="_2b6jogx" w:colFirst="0" w:colLast="0"/>
+      <w:bookmarkStart w:id="50" w:name="_49gfa85" w:colFirst="0" w:colLast="0"/>
+      <w:bookmarkStart w:id="51" w:name="_3fg1ce0" w:colFirst="0" w:colLast="0"/>
+      <w:bookmarkStart w:id="52" w:name="_Toc2617685"/>
+      <w:bookmarkEnd w:id="49"/>
+      <w:bookmarkEnd w:id="50"/>
+      <w:bookmarkEnd w:id="51"/>
     </w:p>
     <w:tbl>
       <w:tblPr>
@@ -4400,8 +4373,8 @@
         <w:tblLook w:val="0420" w:firstRow="1" w:lastRow="0" w:firstColumn="0" w:lastColumn="0" w:noHBand="0" w:noVBand="1"/>
       </w:tblPr>
       <w:tblGrid>
-        <w:gridCol w:w="1984"/>
-        <w:gridCol w:w="7622"/>
+        <w:gridCol w:w="2552"/>
+        <w:gridCol w:w="7054"/>
       </w:tblGrid>
       <w:tr>
         <w:trPr>
@@ -4410,7 +4383,7 @@
         </w:trPr>
         <w:tc>
           <w:tcPr>
-            <w:tcW w:w="1984" w:type="dxa"/>
+            <w:tcW w:w="2552" w:type="dxa"/>
             <w:hideMark/>
           </w:tcPr>
           <w:p>
@@ -4419,6 +4392,8 @@
               <w:spacing w:line="259" w:lineRule="auto"/>
               <w:rPr>
                 <w:rFonts w:ascii="Arial Narrow" w:hAnsi="Arial Narrow" w:cs="Arial"/>
+                <w:b w:val="0"/>
+                <w:bCs w:val="0"/>
                 <w:sz w:val="24"/>
                 <w:szCs w:val="24"/>
               </w:rPr>
@@ -4430,12 +4405,38 @@
                 <w:szCs w:val="24"/>
               </w:rPr>
               <w:t>ID Caso de uso</w:t>
+            </w:r>
+            <w:r>
+              <w:rPr>
+                <w:rFonts w:ascii="Arial Narrow" w:hAnsi="Arial Narrow" w:cs="Arial"/>
+                <w:sz w:val="24"/>
+                <w:szCs w:val="24"/>
+              </w:rPr>
+              <w:t xml:space="preserve">: </w:t>
+            </w:r>
+            <w:r>
+              <w:rPr>
+                <w:rFonts w:ascii="Arial Narrow" w:hAnsi="Arial Narrow" w:cs="Arial"/>
+                <w:b w:val="0"/>
+                <w:sz w:val="24"/>
+                <w:szCs w:val="24"/>
+              </w:rPr>
+              <w:t>CU-00</w:t>
+            </w:r>
+            <w:r>
+              <w:rPr>
+                <w:rFonts w:ascii="Arial Narrow" w:hAnsi="Arial Narrow" w:cs="Arial"/>
+                <w:b w:val="0"/>
+                <w:sz w:val="24"/>
+                <w:szCs w:val="24"/>
+              </w:rPr>
+              <w:t>4</w:t>
             </w:r>
           </w:p>
         </w:tc>
         <w:tc>
           <w:tcPr>
-            <w:tcW w:w="7622" w:type="dxa"/>
+            <w:tcW w:w="7054" w:type="dxa"/>
             <w:hideMark/>
           </w:tcPr>
           <w:p>
@@ -4455,6 +4456,50 @@
                 <w:szCs w:val="24"/>
               </w:rPr>
               <w:t>Nombre:</w:t>
+            </w:r>
+            <w:r>
+              <w:rPr>
+                <w:rFonts w:ascii="Arial Narrow" w:hAnsi="Arial Narrow" w:cs="Arial"/>
+                <w:sz w:val="24"/>
+                <w:szCs w:val="24"/>
+              </w:rPr>
+              <w:t xml:space="preserve"> </w:t>
+            </w:r>
+            <w:r>
+              <w:rPr>
+                <w:rFonts w:ascii="Arial Narrow" w:hAnsi="Arial Narrow" w:cs="Arial"/>
+                <w:b w:val="0"/>
+                <w:sz w:val="24"/>
+                <w:szCs w:val="24"/>
+              </w:rPr>
+              <w:t>Consultar factura</w:t>
+            </w:r>
+            <w:r>
+              <w:rPr>
+                <w:rFonts w:ascii="Arial Narrow" w:hAnsi="Arial Narrow" w:cs="Arial"/>
+                <w:b w:val="0"/>
+                <w:sz w:val="24"/>
+                <w:szCs w:val="24"/>
+              </w:rPr>
+              <w:t>s</w:t>
+            </w:r>
+            <w:r>
+              <w:rPr>
+                <w:rFonts w:ascii="Arial Narrow" w:hAnsi="Arial Narrow" w:cs="Arial"/>
+                <w:b w:val="0"/>
+                <w:sz w:val="24"/>
+                <w:szCs w:val="24"/>
+              </w:rPr>
+              <w:t xml:space="preserve"> </w:t>
+            </w:r>
+            <w:r>
+              <w:rPr>
+                <w:rFonts w:ascii="Arial Narrow" w:hAnsi="Arial Narrow" w:cs="Arial"/>
+                <w:b w:val="0"/>
+                <w:sz w:val="24"/>
+                <w:szCs w:val="24"/>
+              </w:rPr>
+              <w:t>como vendedor.</w:t>
             </w:r>
           </w:p>
         </w:tc>
@@ -4466,7 +4511,7 @@
         </w:trPr>
         <w:tc>
           <w:tcPr>
-            <w:tcW w:w="1984" w:type="dxa"/>
+            <w:tcW w:w="2552" w:type="dxa"/>
             <w:hideMark/>
           </w:tcPr>
           <w:p>
@@ -4493,7 +4538,7 @@
         </w:tc>
         <w:tc>
           <w:tcPr>
-            <w:tcW w:w="7622" w:type="dxa"/>
+            <w:tcW w:w="7054" w:type="dxa"/>
             <w:hideMark/>
           </w:tcPr>
           <w:p>
@@ -4512,7 +4557,7 @@
                 <w:sz w:val="24"/>
                 <w:szCs w:val="24"/>
               </w:rPr>
-              <w:t>Aquí se hace una descripción del caso de uso.</w:t>
+              <w:t>El vendedor de la panadería accede al sistema (validando su sesión) para consultar las facturas que hay en la panadería y validar los datos de las compras</w:t>
             </w:r>
           </w:p>
         </w:tc>
@@ -4523,7 +4568,7 @@
         </w:trPr>
         <w:tc>
           <w:tcPr>
-            <w:tcW w:w="1984" w:type="dxa"/>
+            <w:tcW w:w="2552" w:type="dxa"/>
             <w:hideMark/>
           </w:tcPr>
           <w:p>
@@ -4550,7 +4595,7 @@
         </w:tc>
         <w:tc>
           <w:tcPr>
-            <w:tcW w:w="7622" w:type="dxa"/>
+            <w:tcW w:w="7054" w:type="dxa"/>
             <w:hideMark/>
           </w:tcPr>
           <w:p>
@@ -4569,7 +4614,7 @@
                 <w:sz w:val="24"/>
                 <w:szCs w:val="24"/>
               </w:rPr>
-              <w:t>Se detallan los actores que ejecutan el caso de uso.</w:t>
+              <w:t>Los actores que hacen parte de este caso de uso es el vendedor de la panadería (Actor principal) y el software del sistema (Actor secundario).</w:t>
             </w:r>
           </w:p>
         </w:tc>
@@ -4581,7 +4626,7 @@
         </w:trPr>
         <w:tc>
           <w:tcPr>
-            <w:tcW w:w="1984" w:type="dxa"/>
+            <w:tcW w:w="2552" w:type="dxa"/>
             <w:hideMark/>
           </w:tcPr>
           <w:p>
@@ -4602,19 +4647,37 @@
                 <w:sz w:val="24"/>
                 <w:szCs w:val="24"/>
               </w:rPr>
-              <w:t>Entradas y Pre-condiciones</w:t>
-            </w:r>
+              <w:t xml:space="preserve">Entradas y </w:t>
+            </w:r>
+            <w:proofErr w:type="spellStart"/>
+            <w:proofErr w:type="gramStart"/>
+            <w:r>
+              <w:rPr>
+                <w:rFonts w:ascii="Arial Narrow" w:hAnsi="Arial Narrow" w:cs="Arial"/>
+                <w:b/>
+                <w:bCs/>
+                <w:sz w:val="24"/>
+                <w:szCs w:val="24"/>
+              </w:rPr>
+              <w:t>Pre-condiciones</w:t>
+            </w:r>
+            <w:proofErr w:type="spellEnd"/>
+            <w:proofErr w:type="gramEnd"/>
           </w:p>
         </w:tc>
         <w:tc>
           <w:tcPr>
-            <w:tcW w:w="7622" w:type="dxa"/>
+            <w:tcW w:w="7054" w:type="dxa"/>
             <w:hideMark/>
           </w:tcPr>
           <w:p>
             <w:pPr>
+              <w:pStyle w:val="Prrafodelista"/>
               <w:keepNext/>
-              <w:spacing w:line="259" w:lineRule="auto"/>
+              <w:numPr>
+                <w:ilvl w:val="0"/>
+                <w:numId w:val="38"/>
+              </w:numPr>
               <w:rPr>
                 <w:rFonts w:ascii="Arial Narrow" w:hAnsi="Arial Narrow" w:cs="Arial"/>
                 <w:sz w:val="24"/>
@@ -4627,7 +4690,46 @@
                 <w:sz w:val="24"/>
                 <w:szCs w:val="24"/>
               </w:rPr>
-              <w:t>Aquí se definen los datos de entrada del caso de uso y las condiciones que se deben satisfacer para que el caso de uso pueda ser ejecutado.</w:t>
+              <w:t xml:space="preserve">PRE-1: El </w:t>
+            </w:r>
+            <w:r>
+              <w:rPr>
+                <w:rFonts w:ascii="Arial Narrow" w:hAnsi="Arial Narrow" w:cs="Arial"/>
+                <w:sz w:val="24"/>
+                <w:szCs w:val="24"/>
+              </w:rPr>
+              <w:t>vendedor</w:t>
+            </w:r>
+            <w:r>
+              <w:rPr>
+                <w:rFonts w:ascii="Arial Narrow" w:hAnsi="Arial Narrow" w:cs="Arial"/>
+                <w:sz w:val="24"/>
+                <w:szCs w:val="24"/>
+              </w:rPr>
+              <w:t xml:space="preserve"> de la panadería debe estar inscrito en la base de datos del sistema.</w:t>
+            </w:r>
+          </w:p>
+          <w:p>
+            <w:pPr>
+              <w:pStyle w:val="Prrafodelista"/>
+              <w:keepNext/>
+              <w:numPr>
+                <w:ilvl w:val="0"/>
+                <w:numId w:val="38"/>
+              </w:numPr>
+              <w:rPr>
+                <w:rFonts w:ascii="Arial Narrow" w:hAnsi="Arial Narrow" w:cs="Arial"/>
+                <w:sz w:val="24"/>
+                <w:szCs w:val="24"/>
+              </w:rPr>
+            </w:pPr>
+            <w:r>
+              <w:rPr>
+                <w:rFonts w:ascii="Arial Narrow" w:hAnsi="Arial Narrow" w:cs="Arial"/>
+                <w:sz w:val="24"/>
+                <w:szCs w:val="24"/>
+              </w:rPr>
+              <w:t>PRE-2: El vendedor debe de validar su sesión en el sistema.</w:t>
             </w:r>
           </w:p>
         </w:tc>
@@ -4638,7 +4740,7 @@
         </w:trPr>
         <w:tc>
           <w:tcPr>
-            <w:tcW w:w="1984" w:type="dxa"/>
+            <w:tcW w:w="2552" w:type="dxa"/>
             <w:hideMark/>
           </w:tcPr>
           <w:p>
@@ -4665,15 +4767,20 @@
         </w:tc>
         <w:tc>
           <w:tcPr>
-            <w:tcW w:w="7622" w:type="dxa"/>
+            <w:tcW w:w="7054" w:type="dxa"/>
             <w:hideMark/>
           </w:tcPr>
           <w:p>
             <w:pPr>
+              <w:pStyle w:val="Prrafodelista"/>
               <w:keepNext/>
-              <w:spacing w:line="259" w:lineRule="auto"/>
-              <w:rPr>
-                <w:rFonts w:ascii="Arial Narrow" w:hAnsi="Arial Narrow" w:cs="Arial"/>
+              <w:numPr>
+                <w:ilvl w:val="0"/>
+                <w:numId w:val="39"/>
+              </w:numPr>
+              <w:rPr>
+                <w:rFonts w:ascii="Arial Narrow" w:hAnsi="Arial Narrow" w:cs="Arial"/>
+                <w:b/>
                 <w:sz w:val="24"/>
                 <w:szCs w:val="24"/>
               </w:rPr>
@@ -4681,10 +4788,59 @@
             <w:r>
               <w:rPr>
                 <w:rFonts w:ascii="Arial Narrow" w:hAnsi="Arial Narrow" w:cs="Arial"/>
-                <w:sz w:val="24"/>
-                <w:szCs w:val="24"/>
-              </w:rPr>
-              <w:t>Se describe la secuencia de eventos e interacción con el/los actores durante el desarrollo del caso de uso.</w:t>
+                <w:b/>
+                <w:sz w:val="24"/>
+                <w:szCs w:val="24"/>
+              </w:rPr>
+              <w:t xml:space="preserve">Validar datos de las compras con las facturas </w:t>
+            </w:r>
+          </w:p>
+          <w:p>
+            <w:pPr>
+              <w:pStyle w:val="Prrafodelista"/>
+              <w:keepNext/>
+              <w:numPr>
+                <w:ilvl w:val="0"/>
+                <w:numId w:val="38"/>
+              </w:numPr>
+              <w:rPr>
+                <w:rFonts w:ascii="Arial Narrow" w:hAnsi="Arial Narrow" w:cs="Arial"/>
+                <w:b/>
+                <w:sz w:val="24"/>
+                <w:szCs w:val="24"/>
+              </w:rPr>
+            </w:pPr>
+            <w:r>
+              <w:rPr>
+                <w:rFonts w:ascii="Arial Narrow" w:hAnsi="Arial Narrow" w:cs="Arial"/>
+                <w:sz w:val="24"/>
+                <w:szCs w:val="24"/>
+              </w:rPr>
+              <w:t>El vendedor debe de ingresar al sistema validando sus datos.</w:t>
+            </w:r>
+          </w:p>
+          <w:p>
+            <w:pPr>
+              <w:pStyle w:val="Prrafodelista"/>
+              <w:keepNext/>
+              <w:numPr>
+                <w:ilvl w:val="0"/>
+                <w:numId w:val="38"/>
+              </w:numPr>
+              <w:rPr>
+                <w:rFonts w:ascii="Arial Narrow" w:hAnsi="Arial Narrow" w:cs="Arial"/>
+                <w:b/>
+                <w:sz w:val="24"/>
+                <w:szCs w:val="24"/>
+              </w:rPr>
+            </w:pPr>
+            <w:r>
+              <w:rPr>
+                <w:rFonts w:ascii="Arial Narrow" w:hAnsi="Arial Narrow" w:cs="Arial"/>
+                <w:sz w:val="24"/>
+                <w:szCs w:val="24"/>
+              </w:rPr>
+              <w:t>El vendedor debe de ingresar a la sección de facturas para ver cada una de ellas.</w:t>
             </w:r>
           </w:p>
         </w:tc>
@@ -4696,7 +4852,7 @@
         </w:trPr>
         <w:tc>
           <w:tcPr>
-            <w:tcW w:w="1984" w:type="dxa"/>
+            <w:tcW w:w="2552" w:type="dxa"/>
             <w:hideMark/>
           </w:tcPr>
           <w:p>
@@ -4723,7 +4879,7 @@
         </w:tc>
         <w:tc>
           <w:tcPr>
-            <w:tcW w:w="7622" w:type="dxa"/>
+            <w:tcW w:w="7054" w:type="dxa"/>
             <w:hideMark/>
           </w:tcPr>
           <w:p>
@@ -4742,7 +4898,7 @@
                 <w:sz w:val="24"/>
                 <w:szCs w:val="24"/>
               </w:rPr>
-              <w:t>Aquí se describen los datos de salida del caso de uso o los resultados de ejecutar el caso de uso.</w:t>
+              <w:t>El sistema le mostrara al vendedor un mensaje con todos los ítems comprados en la factura.</w:t>
             </w:r>
           </w:p>
         </w:tc>
@@ -4753,7 +4909,7 @@
         </w:trPr>
         <w:tc>
           <w:tcPr>
-            <w:tcW w:w="1984" w:type="dxa"/>
+            <w:tcW w:w="2552" w:type="dxa"/>
             <w:hideMark/>
           </w:tcPr>
           <w:p>
@@ -4780,7 +4936,7 @@
         </w:tc>
         <w:tc>
           <w:tcPr>
-            <w:tcW w:w="7622" w:type="dxa"/>
+            <w:tcW w:w="7054" w:type="dxa"/>
             <w:hideMark/>
           </w:tcPr>
           <w:p>
@@ -4799,13 +4955,1793 @@
                 <w:sz w:val="24"/>
                 <w:szCs w:val="24"/>
               </w:rPr>
-              <w:t>Se detallan las posibles excepciones y manejo de errores que se puedan presentar durante la ejecución del caso de uso.</w:t>
+              <w:t>Cuando no hay facturas registradas en la aplicación, mostrara una alerta al vendedor informándole que aún no hay facturas registradas.</w:t>
             </w:r>
           </w:p>
         </w:tc>
       </w:tr>
     </w:tbl>
     <w:p>
+      <w:bookmarkStart w:id="53" w:name="_GoBack"/>
+      <w:bookmarkEnd w:id="53"/>
+    </w:p>
+    <w:tbl>
+      <w:tblPr>
+        <w:tblStyle w:val="Tablanormal2"/>
+        <w:tblW w:w="9606" w:type="dxa"/>
+        <w:tblLook w:val="0420" w:firstRow="1" w:lastRow="0" w:firstColumn="0" w:lastColumn="0" w:noHBand="0" w:noVBand="1"/>
+      </w:tblPr>
+      <w:tblGrid>
+        <w:gridCol w:w="2552"/>
+        <w:gridCol w:w="7054"/>
+      </w:tblGrid>
+      <w:tr>
+        <w:trPr>
+          <w:cnfStyle w:val="100000000000" w:firstRow="1" w:lastRow="0" w:firstColumn="0" w:lastColumn="0" w:oddVBand="0" w:evenVBand="0" w:oddHBand="0" w:evenHBand="0" w:firstRowFirstColumn="0" w:firstRowLastColumn="0" w:lastRowFirstColumn="0" w:lastRowLastColumn="0"/>
+          <w:trHeight w:val="380"/>
+        </w:trPr>
+        <w:tc>
+          <w:tcPr>
+            <w:tcW w:w="2552" w:type="dxa"/>
+            <w:hideMark/>
+          </w:tcPr>
+          <w:p>
+            <w:pPr>
+              <w:keepNext/>
+              <w:spacing w:line="259" w:lineRule="auto"/>
+              <w:rPr>
+                <w:rFonts w:ascii="Arial Narrow" w:hAnsi="Arial Narrow" w:cs="Arial"/>
+                <w:b w:val="0"/>
+                <w:bCs w:val="0"/>
+                <w:sz w:val="24"/>
+                <w:szCs w:val="24"/>
+              </w:rPr>
+            </w:pPr>
+            <w:r>
+              <w:rPr>
+                <w:rFonts w:ascii="Arial Narrow" w:hAnsi="Arial Narrow" w:cs="Arial"/>
+                <w:sz w:val="24"/>
+                <w:szCs w:val="24"/>
+              </w:rPr>
+              <w:lastRenderedPageBreak/>
+              <w:t>ID Caso de uso</w:t>
+            </w:r>
+            <w:r>
+              <w:rPr>
+                <w:rFonts w:ascii="Arial Narrow" w:hAnsi="Arial Narrow" w:cs="Arial"/>
+                <w:sz w:val="24"/>
+                <w:szCs w:val="24"/>
+              </w:rPr>
+              <w:t xml:space="preserve">: </w:t>
+            </w:r>
+            <w:r>
+              <w:rPr>
+                <w:rFonts w:ascii="Arial Narrow" w:hAnsi="Arial Narrow" w:cs="Arial"/>
+                <w:b w:val="0"/>
+                <w:sz w:val="24"/>
+                <w:szCs w:val="24"/>
+              </w:rPr>
+              <w:t>CU-00</w:t>
+            </w:r>
+            <w:r>
+              <w:rPr>
+                <w:rFonts w:ascii="Arial Narrow" w:hAnsi="Arial Narrow" w:cs="Arial"/>
+                <w:b w:val="0"/>
+                <w:sz w:val="24"/>
+                <w:szCs w:val="24"/>
+              </w:rPr>
+              <w:t>5</w:t>
+            </w:r>
+          </w:p>
+        </w:tc>
+        <w:tc>
+          <w:tcPr>
+            <w:tcW w:w="7054" w:type="dxa"/>
+            <w:hideMark/>
+          </w:tcPr>
+          <w:p>
+            <w:pPr>
+              <w:keepNext/>
+              <w:spacing w:line="259" w:lineRule="auto"/>
+              <w:rPr>
+                <w:rFonts w:ascii="Arial Narrow" w:hAnsi="Arial Narrow" w:cs="Arial"/>
+                <w:b w:val="0"/>
+                <w:sz w:val="24"/>
+                <w:szCs w:val="24"/>
+              </w:rPr>
+            </w:pPr>
+            <w:r>
+              <w:rPr>
+                <w:rFonts w:ascii="Arial Narrow" w:hAnsi="Arial Narrow" w:cs="Arial"/>
+                <w:sz w:val="24"/>
+                <w:szCs w:val="24"/>
+              </w:rPr>
+              <w:t>Nombre</w:t>
+            </w:r>
+            <w:r>
+              <w:rPr>
+                <w:rFonts w:ascii="Arial Narrow" w:hAnsi="Arial Narrow" w:cs="Arial"/>
+                <w:sz w:val="24"/>
+                <w:szCs w:val="24"/>
+              </w:rPr>
+              <w:t xml:space="preserve">: </w:t>
+            </w:r>
+            <w:r>
+              <w:rPr>
+                <w:rFonts w:ascii="Arial Narrow" w:hAnsi="Arial Narrow" w:cs="Arial"/>
+                <w:b w:val="0"/>
+                <w:sz w:val="24"/>
+                <w:szCs w:val="24"/>
+              </w:rPr>
+              <w:t>Crear factura</w:t>
+            </w:r>
+          </w:p>
+        </w:tc>
+      </w:tr>
+      <w:tr>
+        <w:trPr>
+          <w:cnfStyle w:val="000000100000" w:firstRow="0" w:lastRow="0" w:firstColumn="0" w:lastColumn="0" w:oddVBand="0" w:evenVBand="0" w:oddHBand="1" w:evenHBand="0" w:firstRowFirstColumn="0" w:firstRowLastColumn="0" w:lastRowFirstColumn="0" w:lastRowLastColumn="0"/>
+          <w:trHeight w:val="413"/>
+        </w:trPr>
+        <w:tc>
+          <w:tcPr>
+            <w:tcW w:w="2552" w:type="dxa"/>
+            <w:hideMark/>
+          </w:tcPr>
+          <w:p>
+            <w:pPr>
+              <w:keepNext/>
+              <w:spacing w:line="259" w:lineRule="auto"/>
+              <w:rPr>
+                <w:rFonts w:ascii="Arial Narrow" w:hAnsi="Arial Narrow" w:cs="Arial"/>
+                <w:sz w:val="24"/>
+                <w:szCs w:val="24"/>
+              </w:rPr>
+            </w:pPr>
+            <w:r>
+              <w:rPr>
+                <w:rFonts w:ascii="Arial Narrow" w:hAnsi="Arial Narrow" w:cs="Arial"/>
+                <w:b/>
+                <w:bCs/>
+                <w:sz w:val="24"/>
+                <w:szCs w:val="24"/>
+              </w:rPr>
+              <w:t>Descripción</w:t>
+            </w:r>
+          </w:p>
+        </w:tc>
+        <w:tc>
+          <w:tcPr>
+            <w:tcW w:w="7054" w:type="dxa"/>
+            <w:hideMark/>
+          </w:tcPr>
+          <w:p>
+            <w:pPr>
+              <w:keepNext/>
+              <w:spacing w:line="259" w:lineRule="auto"/>
+              <w:rPr>
+                <w:rFonts w:ascii="Arial Narrow" w:hAnsi="Arial Narrow" w:cs="Arial"/>
+                <w:sz w:val="24"/>
+                <w:szCs w:val="24"/>
+              </w:rPr>
+            </w:pPr>
+            <w:r>
+              <w:rPr>
+                <w:rFonts w:ascii="Arial Narrow" w:hAnsi="Arial Narrow" w:cs="Arial"/>
+                <w:sz w:val="24"/>
+                <w:szCs w:val="24"/>
+              </w:rPr>
+              <w:t>El vendedor de la panadería accede al sistema (validando su sesión) para crear una factura y validar la compra del cliente.</w:t>
+            </w:r>
+          </w:p>
+        </w:tc>
+      </w:tr>
+      <w:tr>
+        <w:trPr>
+          <w:trHeight w:val="420"/>
+        </w:trPr>
+        <w:tc>
+          <w:tcPr>
+            <w:tcW w:w="2552" w:type="dxa"/>
+            <w:hideMark/>
+          </w:tcPr>
+          <w:p>
+            <w:pPr>
+              <w:keepNext/>
+              <w:spacing w:line="259" w:lineRule="auto"/>
+              <w:rPr>
+                <w:rFonts w:ascii="Arial Narrow" w:hAnsi="Arial Narrow" w:cs="Arial"/>
+                <w:sz w:val="24"/>
+                <w:szCs w:val="24"/>
+              </w:rPr>
+            </w:pPr>
+            <w:r>
+              <w:rPr>
+                <w:rFonts w:ascii="Arial Narrow" w:hAnsi="Arial Narrow" w:cs="Arial"/>
+                <w:b/>
+                <w:bCs/>
+                <w:sz w:val="24"/>
+                <w:szCs w:val="24"/>
+              </w:rPr>
+              <w:t>Actores</w:t>
+            </w:r>
+          </w:p>
+        </w:tc>
+        <w:tc>
+          <w:tcPr>
+            <w:tcW w:w="7054" w:type="dxa"/>
+            <w:hideMark/>
+          </w:tcPr>
+          <w:p>
+            <w:pPr>
+              <w:keepNext/>
+              <w:spacing w:line="259" w:lineRule="auto"/>
+              <w:rPr>
+                <w:rFonts w:ascii="Arial Narrow" w:hAnsi="Arial Narrow" w:cs="Arial"/>
+                <w:sz w:val="24"/>
+                <w:szCs w:val="24"/>
+              </w:rPr>
+            </w:pPr>
+            <w:r>
+              <w:rPr>
+                <w:rFonts w:ascii="Arial Narrow" w:hAnsi="Arial Narrow" w:cs="Arial"/>
+                <w:sz w:val="24"/>
+                <w:szCs w:val="24"/>
+              </w:rPr>
+              <w:t>Los actores que hacen parte de este caso de uso es el vendedor de la panadería (Actor principal) y el software del sistema (Actor secundario).</w:t>
+            </w:r>
+          </w:p>
+        </w:tc>
+      </w:tr>
+      <w:tr>
+        <w:trPr>
+          <w:cnfStyle w:val="000000100000" w:firstRow="0" w:lastRow="0" w:firstColumn="0" w:lastColumn="0" w:oddVBand="0" w:evenVBand="0" w:oddHBand="1" w:evenHBand="0" w:firstRowFirstColumn="0" w:firstRowLastColumn="0" w:lastRowFirstColumn="0" w:lastRowLastColumn="0"/>
+          <w:trHeight w:val="694"/>
+        </w:trPr>
+        <w:tc>
+          <w:tcPr>
+            <w:tcW w:w="2552" w:type="dxa"/>
+            <w:hideMark/>
+          </w:tcPr>
+          <w:p>
+            <w:pPr>
+              <w:keepNext/>
+              <w:spacing w:line="259" w:lineRule="auto"/>
+              <w:rPr>
+                <w:rFonts w:ascii="Arial Narrow" w:hAnsi="Arial Narrow" w:cs="Arial"/>
+                <w:sz w:val="24"/>
+                <w:szCs w:val="24"/>
+              </w:rPr>
+            </w:pPr>
+            <w:r>
+              <w:rPr>
+                <w:rFonts w:ascii="Arial Narrow" w:hAnsi="Arial Narrow" w:cs="Arial"/>
+                <w:b/>
+                <w:bCs/>
+                <w:sz w:val="24"/>
+                <w:szCs w:val="24"/>
+              </w:rPr>
+              <w:t xml:space="preserve">Entradas y </w:t>
+            </w:r>
+            <w:proofErr w:type="spellStart"/>
+            <w:proofErr w:type="gramStart"/>
+            <w:r>
+              <w:rPr>
+                <w:rFonts w:ascii="Arial Narrow" w:hAnsi="Arial Narrow" w:cs="Arial"/>
+                <w:b/>
+                <w:bCs/>
+                <w:sz w:val="24"/>
+                <w:szCs w:val="24"/>
+              </w:rPr>
+              <w:t>Pre-condiciones</w:t>
+            </w:r>
+            <w:proofErr w:type="spellEnd"/>
+            <w:proofErr w:type="gramEnd"/>
+          </w:p>
+        </w:tc>
+        <w:tc>
+          <w:tcPr>
+            <w:tcW w:w="7054" w:type="dxa"/>
+            <w:hideMark/>
+          </w:tcPr>
+          <w:p>
+            <w:pPr>
+              <w:pStyle w:val="Prrafodelista"/>
+              <w:keepNext/>
+              <w:numPr>
+                <w:ilvl w:val="0"/>
+                <w:numId w:val="38"/>
+              </w:numPr>
+              <w:rPr>
+                <w:rFonts w:ascii="Arial Narrow" w:hAnsi="Arial Narrow" w:cs="Arial"/>
+                <w:sz w:val="24"/>
+                <w:szCs w:val="24"/>
+              </w:rPr>
+            </w:pPr>
+            <w:r>
+              <w:rPr>
+                <w:rFonts w:ascii="Arial Narrow" w:hAnsi="Arial Narrow" w:cs="Arial"/>
+                <w:sz w:val="24"/>
+                <w:szCs w:val="24"/>
+              </w:rPr>
+              <w:t xml:space="preserve">PRE-1: </w:t>
+            </w:r>
+            <w:r>
+              <w:rPr>
+                <w:rFonts w:ascii="Arial Narrow" w:hAnsi="Arial Narrow" w:cs="Arial"/>
+                <w:sz w:val="24"/>
+                <w:szCs w:val="24"/>
+              </w:rPr>
+              <w:t>El vendedo</w:t>
+            </w:r>
+            <w:r>
+              <w:rPr>
+                <w:rFonts w:ascii="Arial Narrow" w:hAnsi="Arial Narrow" w:cs="Arial"/>
+                <w:sz w:val="24"/>
+                <w:szCs w:val="24"/>
+              </w:rPr>
+              <w:t>r de la panadería debe estar inscrito en la base de datos del sistema.</w:t>
+            </w:r>
+          </w:p>
+          <w:p>
+            <w:pPr>
+              <w:pStyle w:val="Prrafodelista"/>
+              <w:keepNext/>
+              <w:numPr>
+                <w:ilvl w:val="0"/>
+                <w:numId w:val="38"/>
+              </w:numPr>
+              <w:rPr>
+                <w:rFonts w:ascii="Arial Narrow" w:hAnsi="Arial Narrow" w:cs="Arial"/>
+                <w:sz w:val="24"/>
+                <w:szCs w:val="24"/>
+              </w:rPr>
+            </w:pPr>
+            <w:r>
+              <w:rPr>
+                <w:rFonts w:ascii="Arial Narrow" w:hAnsi="Arial Narrow" w:cs="Arial"/>
+                <w:sz w:val="24"/>
+                <w:szCs w:val="24"/>
+              </w:rPr>
+              <w:t>PRE-2: El vendedor debe de validar su sesión en el sistema.</w:t>
+            </w:r>
+          </w:p>
+        </w:tc>
+      </w:tr>
+      <w:tr>
+        <w:trPr>
+          <w:trHeight w:val="690"/>
+        </w:trPr>
+        <w:tc>
+          <w:tcPr>
+            <w:tcW w:w="2552" w:type="dxa"/>
+            <w:hideMark/>
+          </w:tcPr>
+          <w:p>
+            <w:pPr>
+              <w:keepNext/>
+              <w:spacing w:line="259" w:lineRule="auto"/>
+              <w:rPr>
+                <w:rFonts w:ascii="Arial Narrow" w:hAnsi="Arial Narrow" w:cs="Arial"/>
+                <w:sz w:val="24"/>
+                <w:szCs w:val="24"/>
+              </w:rPr>
+            </w:pPr>
+            <w:r>
+              <w:rPr>
+                <w:rFonts w:ascii="Arial Narrow" w:hAnsi="Arial Narrow" w:cs="Arial"/>
+                <w:b/>
+                <w:bCs/>
+                <w:sz w:val="24"/>
+                <w:szCs w:val="24"/>
+              </w:rPr>
+              <w:t>Procesamiento</w:t>
+            </w:r>
+          </w:p>
+        </w:tc>
+        <w:tc>
+          <w:tcPr>
+            <w:tcW w:w="7054" w:type="dxa"/>
+            <w:hideMark/>
+          </w:tcPr>
+          <w:p>
+            <w:pPr>
+              <w:pStyle w:val="Prrafodelista"/>
+              <w:keepNext/>
+              <w:numPr>
+                <w:ilvl w:val="0"/>
+                <w:numId w:val="40"/>
+              </w:numPr>
+              <w:rPr>
+                <w:rFonts w:ascii="Arial Narrow" w:hAnsi="Arial Narrow" w:cs="Arial"/>
+                <w:b/>
+                <w:sz w:val="24"/>
+                <w:szCs w:val="24"/>
+              </w:rPr>
+            </w:pPr>
+            <w:r>
+              <w:rPr>
+                <w:rFonts w:ascii="Arial Narrow" w:hAnsi="Arial Narrow" w:cs="Arial"/>
+                <w:b/>
+                <w:sz w:val="24"/>
+                <w:szCs w:val="24"/>
+              </w:rPr>
+              <w:t>Crear la factura al cliente.</w:t>
+            </w:r>
+          </w:p>
+          <w:p>
+            <w:pPr>
+              <w:pStyle w:val="Prrafodelista"/>
+              <w:keepNext/>
+              <w:numPr>
+                <w:ilvl w:val="0"/>
+                <w:numId w:val="38"/>
+              </w:numPr>
+              <w:rPr>
+                <w:rFonts w:ascii="Arial Narrow" w:hAnsi="Arial Narrow" w:cs="Arial"/>
+                <w:b/>
+                <w:sz w:val="24"/>
+                <w:szCs w:val="24"/>
+              </w:rPr>
+            </w:pPr>
+            <w:r>
+              <w:rPr>
+                <w:rFonts w:ascii="Arial Narrow" w:hAnsi="Arial Narrow" w:cs="Arial"/>
+                <w:sz w:val="24"/>
+                <w:szCs w:val="24"/>
+              </w:rPr>
+              <w:t>El vendedor debe de ingresar al sistema validando sus datos.</w:t>
+            </w:r>
+          </w:p>
+          <w:p>
+            <w:pPr>
+              <w:pStyle w:val="Prrafodelista"/>
+              <w:keepNext/>
+              <w:numPr>
+                <w:ilvl w:val="0"/>
+                <w:numId w:val="38"/>
+              </w:numPr>
+              <w:rPr>
+                <w:rFonts w:ascii="Arial Narrow" w:hAnsi="Arial Narrow" w:cs="Arial"/>
+                <w:b/>
+                <w:sz w:val="24"/>
+                <w:szCs w:val="24"/>
+              </w:rPr>
+            </w:pPr>
+            <w:r>
+              <w:rPr>
+                <w:rFonts w:ascii="Arial Narrow" w:hAnsi="Arial Narrow" w:cs="Arial"/>
+                <w:sz w:val="24"/>
+                <w:szCs w:val="24"/>
+              </w:rPr>
+              <w:t>El vendedor valida los ítems seleccionados por el cliente y procede a ingresarlos en el sistema para crear la factura en el sistema.</w:t>
+            </w:r>
+          </w:p>
+        </w:tc>
+      </w:tr>
+      <w:tr>
+        <w:trPr>
+          <w:cnfStyle w:val="000000100000" w:firstRow="0" w:lastRow="0" w:firstColumn="0" w:lastColumn="0" w:oddVBand="0" w:evenVBand="0" w:oddHBand="1" w:evenHBand="0" w:firstRowFirstColumn="0" w:firstRowLastColumn="0" w:lastRowFirstColumn="0" w:lastRowLastColumn="0"/>
+          <w:trHeight w:val="714"/>
+        </w:trPr>
+        <w:tc>
+          <w:tcPr>
+            <w:tcW w:w="2552" w:type="dxa"/>
+            <w:hideMark/>
+          </w:tcPr>
+          <w:p>
+            <w:pPr>
+              <w:keepNext/>
+              <w:spacing w:line="259" w:lineRule="auto"/>
+              <w:rPr>
+                <w:rFonts w:ascii="Arial Narrow" w:hAnsi="Arial Narrow" w:cs="Arial"/>
+                <w:sz w:val="24"/>
+                <w:szCs w:val="24"/>
+              </w:rPr>
+            </w:pPr>
+            <w:r>
+              <w:rPr>
+                <w:rFonts w:ascii="Arial Narrow" w:hAnsi="Arial Narrow" w:cs="Arial"/>
+                <w:b/>
+                <w:bCs/>
+                <w:sz w:val="24"/>
+                <w:szCs w:val="24"/>
+              </w:rPr>
+              <w:t>Salidas</w:t>
+            </w:r>
+          </w:p>
+        </w:tc>
+        <w:tc>
+          <w:tcPr>
+            <w:tcW w:w="7054" w:type="dxa"/>
+            <w:hideMark/>
+          </w:tcPr>
+          <w:p>
+            <w:pPr>
+              <w:keepNext/>
+              <w:spacing w:line="259" w:lineRule="auto"/>
+              <w:rPr>
+                <w:rFonts w:ascii="Arial Narrow" w:hAnsi="Arial Narrow" w:cs="Arial"/>
+                <w:sz w:val="24"/>
+                <w:szCs w:val="24"/>
+              </w:rPr>
+            </w:pPr>
+            <w:r>
+              <w:rPr>
+                <w:rFonts w:ascii="Arial Narrow" w:hAnsi="Arial Narrow" w:cs="Arial"/>
+                <w:sz w:val="24"/>
+                <w:szCs w:val="24"/>
+              </w:rPr>
+              <w:t>El sistema le mostrara al vendedor la confirmación de la creación de la factura.</w:t>
+            </w:r>
+          </w:p>
+        </w:tc>
+      </w:tr>
+      <w:tr>
+        <w:trPr>
+          <w:trHeight w:val="857"/>
+        </w:trPr>
+        <w:tc>
+          <w:tcPr>
+            <w:tcW w:w="2552" w:type="dxa"/>
+            <w:hideMark/>
+          </w:tcPr>
+          <w:p>
+            <w:pPr>
+              <w:keepNext/>
+              <w:spacing w:line="259" w:lineRule="auto"/>
+              <w:rPr>
+                <w:rFonts w:ascii="Arial Narrow" w:hAnsi="Arial Narrow" w:cs="Arial"/>
+                <w:sz w:val="24"/>
+                <w:szCs w:val="24"/>
+              </w:rPr>
+            </w:pPr>
+            <w:r>
+              <w:rPr>
+                <w:rFonts w:ascii="Arial Narrow" w:hAnsi="Arial Narrow" w:cs="Arial"/>
+                <w:b/>
+                <w:bCs/>
+                <w:sz w:val="24"/>
+                <w:szCs w:val="24"/>
+              </w:rPr>
+              <w:t>Excepciones</w:t>
+            </w:r>
+          </w:p>
+        </w:tc>
+        <w:tc>
+          <w:tcPr>
+            <w:tcW w:w="7054" w:type="dxa"/>
+            <w:hideMark/>
+          </w:tcPr>
+          <w:p>
+            <w:pPr>
+              <w:keepNext/>
+              <w:spacing w:line="259" w:lineRule="auto"/>
+              <w:rPr>
+                <w:rFonts w:ascii="Arial Narrow" w:hAnsi="Arial Narrow" w:cs="Arial"/>
+                <w:sz w:val="24"/>
+                <w:szCs w:val="24"/>
+              </w:rPr>
+            </w:pPr>
+            <w:r>
+              <w:rPr>
+                <w:rFonts w:ascii="Arial Narrow" w:hAnsi="Arial Narrow" w:cs="Arial"/>
+                <w:sz w:val="24"/>
+                <w:szCs w:val="24"/>
+              </w:rPr>
+              <w:t>Cuando el vendedor se equivoca al ingresar los ítems en la factura, esta tiene un botón de reiniciar la factura apenas es creada, para su pronta modificación.</w:t>
+            </w:r>
+          </w:p>
+        </w:tc>
+      </w:tr>
+    </w:tbl>
+    <w:p/>
+    <w:p/>
+    <w:tbl>
+      <w:tblPr>
+        <w:tblStyle w:val="Tablanormal2"/>
+        <w:tblW w:w="9606" w:type="dxa"/>
+        <w:tblLook w:val="0420" w:firstRow="1" w:lastRow="0" w:firstColumn="0" w:lastColumn="0" w:noHBand="0" w:noVBand="1"/>
+      </w:tblPr>
+      <w:tblGrid>
+        <w:gridCol w:w="2552"/>
+        <w:gridCol w:w="7054"/>
+      </w:tblGrid>
+      <w:tr>
+        <w:trPr>
+          <w:cnfStyle w:val="100000000000" w:firstRow="1" w:lastRow="0" w:firstColumn="0" w:lastColumn="0" w:oddVBand="0" w:evenVBand="0" w:oddHBand="0" w:evenHBand="0" w:firstRowFirstColumn="0" w:firstRowLastColumn="0" w:lastRowFirstColumn="0" w:lastRowLastColumn="0"/>
+          <w:trHeight w:val="380"/>
+        </w:trPr>
+        <w:tc>
+          <w:tcPr>
+            <w:tcW w:w="2552" w:type="dxa"/>
+            <w:hideMark/>
+          </w:tcPr>
+          <w:p>
+            <w:pPr>
+              <w:keepNext/>
+              <w:spacing w:line="259" w:lineRule="auto"/>
+              <w:rPr>
+                <w:rFonts w:ascii="Arial Narrow" w:hAnsi="Arial Narrow" w:cs="Arial"/>
+                <w:b w:val="0"/>
+                <w:bCs w:val="0"/>
+                <w:sz w:val="24"/>
+                <w:szCs w:val="24"/>
+              </w:rPr>
+            </w:pPr>
+            <w:r>
+              <w:rPr>
+                <w:rFonts w:ascii="Arial Narrow" w:hAnsi="Arial Narrow" w:cs="Arial"/>
+                <w:sz w:val="24"/>
+                <w:szCs w:val="24"/>
+              </w:rPr>
+              <w:lastRenderedPageBreak/>
+              <w:t>ID Caso de uso</w:t>
+            </w:r>
+            <w:r>
+              <w:rPr>
+                <w:rFonts w:ascii="Arial Narrow" w:hAnsi="Arial Narrow" w:cs="Arial"/>
+                <w:sz w:val="24"/>
+                <w:szCs w:val="24"/>
+              </w:rPr>
+              <w:t xml:space="preserve">: </w:t>
+            </w:r>
+            <w:r>
+              <w:rPr>
+                <w:rFonts w:ascii="Arial Narrow" w:hAnsi="Arial Narrow" w:cs="Arial"/>
+                <w:b w:val="0"/>
+                <w:sz w:val="24"/>
+                <w:szCs w:val="24"/>
+              </w:rPr>
+              <w:t>CU-00</w:t>
+            </w:r>
+            <w:r>
+              <w:rPr>
+                <w:rFonts w:ascii="Arial Narrow" w:hAnsi="Arial Narrow" w:cs="Arial"/>
+                <w:b w:val="0"/>
+                <w:sz w:val="24"/>
+                <w:szCs w:val="24"/>
+              </w:rPr>
+              <w:t>6</w:t>
+            </w:r>
+          </w:p>
+        </w:tc>
+        <w:tc>
+          <w:tcPr>
+            <w:tcW w:w="7054" w:type="dxa"/>
+            <w:hideMark/>
+          </w:tcPr>
+          <w:p>
+            <w:pPr>
+              <w:keepNext/>
+              <w:spacing w:line="259" w:lineRule="auto"/>
+              <w:rPr>
+                <w:rFonts w:ascii="Arial Narrow" w:hAnsi="Arial Narrow" w:cs="Arial"/>
+                <w:b w:val="0"/>
+                <w:sz w:val="24"/>
+                <w:szCs w:val="24"/>
+              </w:rPr>
+            </w:pPr>
+            <w:r>
+              <w:rPr>
+                <w:rFonts w:ascii="Arial Narrow" w:hAnsi="Arial Narrow" w:cs="Arial"/>
+                <w:sz w:val="24"/>
+                <w:szCs w:val="24"/>
+              </w:rPr>
+              <w:t>Nombre</w:t>
+            </w:r>
+            <w:r>
+              <w:rPr>
+                <w:rFonts w:ascii="Arial Narrow" w:hAnsi="Arial Narrow" w:cs="Arial"/>
+                <w:sz w:val="24"/>
+                <w:szCs w:val="24"/>
+              </w:rPr>
+              <w:t xml:space="preserve">: </w:t>
+            </w:r>
+            <w:r>
+              <w:rPr>
+                <w:rFonts w:ascii="Arial Narrow" w:hAnsi="Arial Narrow" w:cs="Arial"/>
+                <w:b w:val="0"/>
+                <w:sz w:val="24"/>
+                <w:szCs w:val="24"/>
+              </w:rPr>
+              <w:t>Enviar factura al servidor.</w:t>
+            </w:r>
+          </w:p>
+        </w:tc>
+      </w:tr>
+      <w:tr>
+        <w:trPr>
+          <w:cnfStyle w:val="000000100000" w:firstRow="0" w:lastRow="0" w:firstColumn="0" w:lastColumn="0" w:oddVBand="0" w:evenVBand="0" w:oddHBand="1" w:evenHBand="0" w:firstRowFirstColumn="0" w:firstRowLastColumn="0" w:lastRowFirstColumn="0" w:lastRowLastColumn="0"/>
+          <w:trHeight w:val="413"/>
+        </w:trPr>
+        <w:tc>
+          <w:tcPr>
+            <w:tcW w:w="2552" w:type="dxa"/>
+            <w:hideMark/>
+          </w:tcPr>
+          <w:p>
+            <w:pPr>
+              <w:keepNext/>
+              <w:spacing w:line="259" w:lineRule="auto"/>
+              <w:rPr>
+                <w:rFonts w:ascii="Arial Narrow" w:hAnsi="Arial Narrow" w:cs="Arial"/>
+                <w:sz w:val="24"/>
+                <w:szCs w:val="24"/>
+              </w:rPr>
+            </w:pPr>
+            <w:r>
+              <w:rPr>
+                <w:rFonts w:ascii="Arial Narrow" w:hAnsi="Arial Narrow" w:cs="Arial"/>
+                <w:b/>
+                <w:bCs/>
+                <w:sz w:val="24"/>
+                <w:szCs w:val="24"/>
+              </w:rPr>
+              <w:t>Descripción</w:t>
+            </w:r>
+          </w:p>
+        </w:tc>
+        <w:tc>
+          <w:tcPr>
+            <w:tcW w:w="7054" w:type="dxa"/>
+            <w:hideMark/>
+          </w:tcPr>
+          <w:p>
+            <w:pPr>
+              <w:keepNext/>
+              <w:spacing w:line="259" w:lineRule="auto"/>
+              <w:rPr>
+                <w:rFonts w:ascii="Arial Narrow" w:hAnsi="Arial Narrow" w:cs="Arial"/>
+                <w:sz w:val="24"/>
+                <w:szCs w:val="24"/>
+              </w:rPr>
+            </w:pPr>
+            <w:r>
+              <w:rPr>
+                <w:rFonts w:ascii="Arial Narrow" w:hAnsi="Arial Narrow" w:cs="Arial"/>
+                <w:sz w:val="24"/>
+                <w:szCs w:val="24"/>
+              </w:rPr>
+              <w:t>El vendedor de la panadería accede al sistema (validando su sesión) para enviar las facturas al servidor.</w:t>
+            </w:r>
+          </w:p>
+        </w:tc>
+      </w:tr>
+      <w:tr>
+        <w:trPr>
+          <w:trHeight w:val="420"/>
+        </w:trPr>
+        <w:tc>
+          <w:tcPr>
+            <w:tcW w:w="2552" w:type="dxa"/>
+            <w:hideMark/>
+          </w:tcPr>
+          <w:p>
+            <w:pPr>
+              <w:keepNext/>
+              <w:spacing w:line="259" w:lineRule="auto"/>
+              <w:rPr>
+                <w:rFonts w:ascii="Arial Narrow" w:hAnsi="Arial Narrow" w:cs="Arial"/>
+                <w:sz w:val="24"/>
+                <w:szCs w:val="24"/>
+              </w:rPr>
+            </w:pPr>
+            <w:r>
+              <w:rPr>
+                <w:rFonts w:ascii="Arial Narrow" w:hAnsi="Arial Narrow" w:cs="Arial"/>
+                <w:b/>
+                <w:bCs/>
+                <w:sz w:val="24"/>
+                <w:szCs w:val="24"/>
+              </w:rPr>
+              <w:t>Actores</w:t>
+            </w:r>
+          </w:p>
+        </w:tc>
+        <w:tc>
+          <w:tcPr>
+            <w:tcW w:w="7054" w:type="dxa"/>
+            <w:hideMark/>
+          </w:tcPr>
+          <w:p>
+            <w:pPr>
+              <w:keepNext/>
+              <w:spacing w:line="259" w:lineRule="auto"/>
+              <w:rPr>
+                <w:rFonts w:ascii="Arial Narrow" w:hAnsi="Arial Narrow" w:cs="Arial"/>
+                <w:sz w:val="24"/>
+                <w:szCs w:val="24"/>
+              </w:rPr>
+            </w:pPr>
+            <w:r>
+              <w:rPr>
+                <w:rFonts w:ascii="Arial Narrow" w:hAnsi="Arial Narrow" w:cs="Arial"/>
+                <w:sz w:val="24"/>
+                <w:szCs w:val="24"/>
+              </w:rPr>
+              <w:t>Los actores que hacen parte de este caso de uso es el vendedor de la panadería (Actor principal) y el software del sistema (Actor secundario).</w:t>
+            </w:r>
+          </w:p>
+        </w:tc>
+      </w:tr>
+      <w:tr>
+        <w:trPr>
+          <w:cnfStyle w:val="000000100000" w:firstRow="0" w:lastRow="0" w:firstColumn="0" w:lastColumn="0" w:oddVBand="0" w:evenVBand="0" w:oddHBand="1" w:evenHBand="0" w:firstRowFirstColumn="0" w:firstRowLastColumn="0" w:lastRowFirstColumn="0" w:lastRowLastColumn="0"/>
+          <w:trHeight w:val="694"/>
+        </w:trPr>
+        <w:tc>
+          <w:tcPr>
+            <w:tcW w:w="2552" w:type="dxa"/>
+            <w:hideMark/>
+          </w:tcPr>
+          <w:p>
+            <w:pPr>
+              <w:keepNext/>
+              <w:spacing w:line="259" w:lineRule="auto"/>
+              <w:rPr>
+                <w:rFonts w:ascii="Arial Narrow" w:hAnsi="Arial Narrow" w:cs="Arial"/>
+                <w:sz w:val="24"/>
+                <w:szCs w:val="24"/>
+              </w:rPr>
+            </w:pPr>
+            <w:r>
+              <w:rPr>
+                <w:rFonts w:ascii="Arial Narrow" w:hAnsi="Arial Narrow" w:cs="Arial"/>
+                <w:b/>
+                <w:bCs/>
+                <w:sz w:val="24"/>
+                <w:szCs w:val="24"/>
+              </w:rPr>
+              <w:t xml:space="preserve">Entradas y </w:t>
+            </w:r>
+            <w:proofErr w:type="spellStart"/>
+            <w:proofErr w:type="gramStart"/>
+            <w:r>
+              <w:rPr>
+                <w:rFonts w:ascii="Arial Narrow" w:hAnsi="Arial Narrow" w:cs="Arial"/>
+                <w:b/>
+                <w:bCs/>
+                <w:sz w:val="24"/>
+                <w:szCs w:val="24"/>
+              </w:rPr>
+              <w:t>Pre-condiciones</w:t>
+            </w:r>
+            <w:proofErr w:type="spellEnd"/>
+            <w:proofErr w:type="gramEnd"/>
+          </w:p>
+        </w:tc>
+        <w:tc>
+          <w:tcPr>
+            <w:tcW w:w="7054" w:type="dxa"/>
+            <w:hideMark/>
+          </w:tcPr>
+          <w:p>
+            <w:pPr>
+              <w:pStyle w:val="Prrafodelista"/>
+              <w:keepNext/>
+              <w:numPr>
+                <w:ilvl w:val="0"/>
+                <w:numId w:val="38"/>
+              </w:numPr>
+              <w:rPr>
+                <w:rFonts w:ascii="Arial Narrow" w:hAnsi="Arial Narrow" w:cs="Arial"/>
+                <w:sz w:val="24"/>
+                <w:szCs w:val="24"/>
+              </w:rPr>
+            </w:pPr>
+            <w:r>
+              <w:rPr>
+                <w:rFonts w:ascii="Arial Narrow" w:hAnsi="Arial Narrow" w:cs="Arial"/>
+                <w:sz w:val="24"/>
+                <w:szCs w:val="24"/>
+              </w:rPr>
+              <w:t xml:space="preserve">PRE-1: </w:t>
+            </w:r>
+            <w:r>
+              <w:rPr>
+                <w:rFonts w:ascii="Arial Narrow" w:hAnsi="Arial Narrow" w:cs="Arial"/>
+                <w:sz w:val="24"/>
+                <w:szCs w:val="24"/>
+              </w:rPr>
+              <w:t>El vendedo</w:t>
+            </w:r>
+            <w:r>
+              <w:rPr>
+                <w:rFonts w:ascii="Arial Narrow" w:hAnsi="Arial Narrow" w:cs="Arial"/>
+                <w:sz w:val="24"/>
+                <w:szCs w:val="24"/>
+              </w:rPr>
+              <w:t>r de la panadería debe estar inscrito en la base de datos del sistema.</w:t>
+            </w:r>
+          </w:p>
+          <w:p>
+            <w:pPr>
+              <w:pStyle w:val="Prrafodelista"/>
+              <w:keepNext/>
+              <w:numPr>
+                <w:ilvl w:val="0"/>
+                <w:numId w:val="38"/>
+              </w:numPr>
+              <w:rPr>
+                <w:rFonts w:ascii="Arial Narrow" w:hAnsi="Arial Narrow" w:cs="Arial"/>
+                <w:sz w:val="24"/>
+                <w:szCs w:val="24"/>
+              </w:rPr>
+            </w:pPr>
+            <w:r>
+              <w:rPr>
+                <w:rFonts w:ascii="Arial Narrow" w:hAnsi="Arial Narrow" w:cs="Arial"/>
+                <w:sz w:val="24"/>
+                <w:szCs w:val="24"/>
+              </w:rPr>
+              <w:t>PRE-2: El vendedor debe de validar su sesión en el sistema.</w:t>
+            </w:r>
+          </w:p>
+        </w:tc>
+      </w:tr>
+      <w:tr>
+        <w:trPr>
+          <w:trHeight w:val="690"/>
+        </w:trPr>
+        <w:tc>
+          <w:tcPr>
+            <w:tcW w:w="2552" w:type="dxa"/>
+            <w:hideMark/>
+          </w:tcPr>
+          <w:p>
+            <w:pPr>
+              <w:keepNext/>
+              <w:spacing w:line="259" w:lineRule="auto"/>
+              <w:rPr>
+                <w:rFonts w:ascii="Arial Narrow" w:hAnsi="Arial Narrow" w:cs="Arial"/>
+                <w:sz w:val="24"/>
+                <w:szCs w:val="24"/>
+              </w:rPr>
+            </w:pPr>
+            <w:r>
+              <w:rPr>
+                <w:rFonts w:ascii="Arial Narrow" w:hAnsi="Arial Narrow" w:cs="Arial"/>
+                <w:b/>
+                <w:bCs/>
+                <w:sz w:val="24"/>
+                <w:szCs w:val="24"/>
+              </w:rPr>
+              <w:t>Procesamiento</w:t>
+            </w:r>
+          </w:p>
+        </w:tc>
+        <w:tc>
+          <w:tcPr>
+            <w:tcW w:w="7054" w:type="dxa"/>
+            <w:hideMark/>
+          </w:tcPr>
+          <w:p>
+            <w:pPr>
+              <w:pStyle w:val="Prrafodelista"/>
+              <w:keepNext/>
+              <w:numPr>
+                <w:ilvl w:val="0"/>
+                <w:numId w:val="41"/>
+              </w:numPr>
+              <w:rPr>
+                <w:rFonts w:ascii="Arial Narrow" w:hAnsi="Arial Narrow" w:cs="Arial"/>
+                <w:b/>
+                <w:sz w:val="24"/>
+                <w:szCs w:val="24"/>
+              </w:rPr>
+            </w:pPr>
+            <w:r>
+              <w:rPr>
+                <w:rFonts w:ascii="Arial Narrow" w:hAnsi="Arial Narrow" w:cs="Arial"/>
+                <w:b/>
+                <w:sz w:val="24"/>
+                <w:szCs w:val="24"/>
+              </w:rPr>
+              <w:t>Enviar factura al servidor.</w:t>
+            </w:r>
+          </w:p>
+          <w:p>
+            <w:pPr>
+              <w:pStyle w:val="Prrafodelista"/>
+              <w:keepNext/>
+              <w:numPr>
+                <w:ilvl w:val="0"/>
+                <w:numId w:val="38"/>
+              </w:numPr>
+              <w:rPr>
+                <w:rFonts w:ascii="Arial Narrow" w:hAnsi="Arial Narrow" w:cs="Arial"/>
+                <w:b/>
+                <w:sz w:val="24"/>
+                <w:szCs w:val="24"/>
+              </w:rPr>
+            </w:pPr>
+            <w:r>
+              <w:rPr>
+                <w:rFonts w:ascii="Arial Narrow" w:hAnsi="Arial Narrow" w:cs="Arial"/>
+                <w:sz w:val="24"/>
+                <w:szCs w:val="24"/>
+              </w:rPr>
+              <w:t>El vendedor debe de ingresar al sistema validando sus datos.</w:t>
+            </w:r>
+          </w:p>
+          <w:p>
+            <w:pPr>
+              <w:pStyle w:val="Prrafodelista"/>
+              <w:keepNext/>
+              <w:numPr>
+                <w:ilvl w:val="0"/>
+                <w:numId w:val="38"/>
+              </w:numPr>
+              <w:rPr>
+                <w:rFonts w:ascii="Arial Narrow" w:hAnsi="Arial Narrow" w:cs="Arial"/>
+                <w:b/>
+                <w:sz w:val="24"/>
+                <w:szCs w:val="24"/>
+              </w:rPr>
+            </w:pPr>
+            <w:r>
+              <w:rPr>
+                <w:rFonts w:ascii="Arial Narrow" w:hAnsi="Arial Narrow" w:cs="Arial"/>
+                <w:sz w:val="24"/>
+                <w:szCs w:val="24"/>
+              </w:rPr>
+              <w:t>El vendedor valida ingresa a la lista de las facturas del día y procede a enviar las facturas al sistema (con un método de sincronización del sistema).</w:t>
+            </w:r>
+          </w:p>
+        </w:tc>
+      </w:tr>
+      <w:tr>
+        <w:trPr>
+          <w:cnfStyle w:val="000000100000" w:firstRow="0" w:lastRow="0" w:firstColumn="0" w:lastColumn="0" w:oddVBand="0" w:evenVBand="0" w:oddHBand="1" w:evenHBand="0" w:firstRowFirstColumn="0" w:firstRowLastColumn="0" w:lastRowFirstColumn="0" w:lastRowLastColumn="0"/>
+          <w:trHeight w:val="714"/>
+        </w:trPr>
+        <w:tc>
+          <w:tcPr>
+            <w:tcW w:w="2552" w:type="dxa"/>
+            <w:hideMark/>
+          </w:tcPr>
+          <w:p>
+            <w:pPr>
+              <w:keepNext/>
+              <w:spacing w:line="259" w:lineRule="auto"/>
+              <w:rPr>
+                <w:rFonts w:ascii="Arial Narrow" w:hAnsi="Arial Narrow" w:cs="Arial"/>
+                <w:sz w:val="24"/>
+                <w:szCs w:val="24"/>
+              </w:rPr>
+            </w:pPr>
+            <w:r>
+              <w:rPr>
+                <w:rFonts w:ascii="Arial Narrow" w:hAnsi="Arial Narrow" w:cs="Arial"/>
+                <w:b/>
+                <w:bCs/>
+                <w:sz w:val="24"/>
+                <w:szCs w:val="24"/>
+              </w:rPr>
+              <w:t>Salidas</w:t>
+            </w:r>
+          </w:p>
+        </w:tc>
+        <w:tc>
+          <w:tcPr>
+            <w:tcW w:w="7054" w:type="dxa"/>
+            <w:hideMark/>
+          </w:tcPr>
+          <w:p>
+            <w:pPr>
+              <w:keepNext/>
+              <w:spacing w:line="259" w:lineRule="auto"/>
+              <w:rPr>
+                <w:rFonts w:ascii="Arial Narrow" w:hAnsi="Arial Narrow" w:cs="Arial"/>
+                <w:sz w:val="24"/>
+                <w:szCs w:val="24"/>
+              </w:rPr>
+            </w:pPr>
+            <w:r>
+              <w:rPr>
+                <w:rFonts w:ascii="Arial Narrow" w:hAnsi="Arial Narrow" w:cs="Arial"/>
+                <w:sz w:val="24"/>
+                <w:szCs w:val="24"/>
+              </w:rPr>
+              <w:t>El sistema le mostrara al vendedor la confirmación de la sincronización de las facturas del día.</w:t>
+            </w:r>
+          </w:p>
+        </w:tc>
+      </w:tr>
+      <w:tr>
+        <w:trPr>
+          <w:trHeight w:val="857"/>
+        </w:trPr>
+        <w:tc>
+          <w:tcPr>
+            <w:tcW w:w="2552" w:type="dxa"/>
+            <w:hideMark/>
+          </w:tcPr>
+          <w:p>
+            <w:pPr>
+              <w:keepNext/>
+              <w:spacing w:line="259" w:lineRule="auto"/>
+              <w:rPr>
+                <w:rFonts w:ascii="Arial Narrow" w:hAnsi="Arial Narrow" w:cs="Arial"/>
+                <w:sz w:val="24"/>
+                <w:szCs w:val="24"/>
+              </w:rPr>
+            </w:pPr>
+            <w:r>
+              <w:rPr>
+                <w:rFonts w:ascii="Arial Narrow" w:hAnsi="Arial Narrow" w:cs="Arial"/>
+                <w:b/>
+                <w:bCs/>
+                <w:sz w:val="24"/>
+                <w:szCs w:val="24"/>
+              </w:rPr>
+              <w:t>Excepciones</w:t>
+            </w:r>
+          </w:p>
+        </w:tc>
+        <w:tc>
+          <w:tcPr>
+            <w:tcW w:w="7054" w:type="dxa"/>
+            <w:hideMark/>
+          </w:tcPr>
+          <w:p>
+            <w:pPr>
+              <w:keepNext/>
+              <w:spacing w:line="259" w:lineRule="auto"/>
+              <w:rPr>
+                <w:rFonts w:ascii="Arial Narrow" w:hAnsi="Arial Narrow" w:cs="Arial"/>
+                <w:sz w:val="24"/>
+                <w:szCs w:val="24"/>
+              </w:rPr>
+            </w:pPr>
+            <w:r>
+              <w:rPr>
+                <w:rFonts w:ascii="Arial Narrow" w:hAnsi="Arial Narrow" w:cs="Arial"/>
+                <w:sz w:val="24"/>
+                <w:szCs w:val="24"/>
+              </w:rPr>
+              <w:t>En el caso de que la vendedora olvide realizar la sincronización de las facturas diarias con el sistema, el sistema almacena las facturas para ser sincronizadas el día siguiente.</w:t>
+            </w:r>
+          </w:p>
+        </w:tc>
+      </w:tr>
+    </w:tbl>
+    <w:p/>
+    <w:p>
+      <w:pPr>
+        <w:spacing w:after="0" w:line="240" w:lineRule="auto"/>
+        <w:rPr>
+          <w:rFonts w:ascii="Times New Roman" w:eastAsia="Times New Roman" w:hAnsi="Times New Roman" w:cs="Times New Roman"/>
+          <w:sz w:val="24"/>
+          <w:szCs w:val="24"/>
+        </w:rPr>
+      </w:pPr>
+    </w:p>
+    <w:p>
+      <w:pPr>
+        <w:spacing w:after="0" w:line="240" w:lineRule="auto"/>
+        <w:rPr>
+          <w:rFonts w:ascii="Times New Roman" w:eastAsia="Times New Roman" w:hAnsi="Times New Roman" w:cs="Times New Roman"/>
+          <w:sz w:val="24"/>
+          <w:szCs w:val="24"/>
+        </w:rPr>
+      </w:pPr>
+    </w:p>
+    <w:p>
+      <w:pPr>
+        <w:spacing w:after="0" w:line="240" w:lineRule="auto"/>
+        <w:rPr>
+          <w:rFonts w:ascii="Times New Roman" w:eastAsia="Times New Roman" w:hAnsi="Times New Roman" w:cs="Times New Roman"/>
+          <w:sz w:val="24"/>
+          <w:szCs w:val="24"/>
+        </w:rPr>
+      </w:pPr>
+    </w:p>
+    <w:p>
+      <w:pPr>
+        <w:spacing w:after="0" w:line="240" w:lineRule="auto"/>
+        <w:rPr>
+          <w:rFonts w:ascii="Times New Roman" w:eastAsia="Times New Roman" w:hAnsi="Times New Roman" w:cs="Times New Roman"/>
+          <w:sz w:val="24"/>
+          <w:szCs w:val="24"/>
+        </w:rPr>
+      </w:pPr>
+    </w:p>
+    <w:tbl>
+      <w:tblPr>
+        <w:tblStyle w:val="Tablanormal2"/>
+        <w:tblW w:w="9606" w:type="dxa"/>
+        <w:tblLook w:val="0420" w:firstRow="1" w:lastRow="0" w:firstColumn="0" w:lastColumn="0" w:noHBand="0" w:noVBand="1"/>
+      </w:tblPr>
+      <w:tblGrid>
+        <w:gridCol w:w="2552"/>
+        <w:gridCol w:w="7054"/>
+      </w:tblGrid>
+      <w:tr>
+        <w:trPr>
+          <w:cnfStyle w:val="100000000000" w:firstRow="1" w:lastRow="0" w:firstColumn="0" w:lastColumn="0" w:oddVBand="0" w:evenVBand="0" w:oddHBand="0" w:evenHBand="0" w:firstRowFirstColumn="0" w:firstRowLastColumn="0" w:lastRowFirstColumn="0" w:lastRowLastColumn="0"/>
+          <w:trHeight w:val="380"/>
+        </w:trPr>
+        <w:tc>
+          <w:tcPr>
+            <w:tcW w:w="2552" w:type="dxa"/>
+            <w:hideMark/>
+          </w:tcPr>
+          <w:p>
+            <w:pPr>
+              <w:keepNext/>
+              <w:spacing w:line="259" w:lineRule="auto"/>
+              <w:rPr>
+                <w:rFonts w:ascii="Arial Narrow" w:hAnsi="Arial Narrow" w:cs="Arial"/>
+                <w:b w:val="0"/>
+                <w:bCs w:val="0"/>
+                <w:sz w:val="24"/>
+                <w:szCs w:val="24"/>
+              </w:rPr>
+            </w:pPr>
+            <w:r>
+              <w:rPr>
+                <w:rFonts w:ascii="Arial Narrow" w:hAnsi="Arial Narrow" w:cs="Arial"/>
+                <w:sz w:val="24"/>
+                <w:szCs w:val="24"/>
+              </w:rPr>
+              <w:lastRenderedPageBreak/>
+              <w:t>ID Caso de uso</w:t>
+            </w:r>
+            <w:r>
+              <w:rPr>
+                <w:rFonts w:ascii="Arial Narrow" w:hAnsi="Arial Narrow" w:cs="Arial"/>
+                <w:sz w:val="24"/>
+                <w:szCs w:val="24"/>
+              </w:rPr>
+              <w:t xml:space="preserve">: </w:t>
+            </w:r>
+            <w:r>
+              <w:rPr>
+                <w:rFonts w:ascii="Arial Narrow" w:hAnsi="Arial Narrow" w:cs="Arial"/>
+                <w:b w:val="0"/>
+                <w:sz w:val="24"/>
+                <w:szCs w:val="24"/>
+              </w:rPr>
+              <w:t>CU-00</w:t>
+            </w:r>
+            <w:r>
+              <w:rPr>
+                <w:rFonts w:ascii="Arial Narrow" w:hAnsi="Arial Narrow" w:cs="Arial"/>
+                <w:b w:val="0"/>
+                <w:sz w:val="24"/>
+                <w:szCs w:val="24"/>
+              </w:rPr>
+              <w:t>7</w:t>
+            </w:r>
+          </w:p>
+        </w:tc>
+        <w:tc>
+          <w:tcPr>
+            <w:tcW w:w="7054" w:type="dxa"/>
+            <w:hideMark/>
+          </w:tcPr>
+          <w:p>
+            <w:pPr>
+              <w:keepNext/>
+              <w:spacing w:line="259" w:lineRule="auto"/>
+              <w:rPr>
+                <w:rFonts w:ascii="Arial Narrow" w:hAnsi="Arial Narrow" w:cs="Arial"/>
+                <w:b w:val="0"/>
+                <w:sz w:val="24"/>
+                <w:szCs w:val="24"/>
+              </w:rPr>
+            </w:pPr>
+            <w:r>
+              <w:rPr>
+                <w:rFonts w:ascii="Arial Narrow" w:hAnsi="Arial Narrow" w:cs="Arial"/>
+                <w:sz w:val="24"/>
+                <w:szCs w:val="24"/>
+              </w:rPr>
+              <w:t>Nombre</w:t>
+            </w:r>
+            <w:r>
+              <w:rPr>
+                <w:rFonts w:ascii="Arial Narrow" w:hAnsi="Arial Narrow" w:cs="Arial"/>
+                <w:sz w:val="24"/>
+                <w:szCs w:val="24"/>
+              </w:rPr>
+              <w:t xml:space="preserve">: </w:t>
+            </w:r>
+            <w:r>
+              <w:rPr>
+                <w:rFonts w:ascii="Arial Narrow" w:hAnsi="Arial Narrow" w:cs="Arial"/>
+                <w:b w:val="0"/>
+                <w:sz w:val="24"/>
+                <w:szCs w:val="24"/>
+              </w:rPr>
+              <w:t>Enviar factura al cliente.</w:t>
+            </w:r>
+          </w:p>
+        </w:tc>
+      </w:tr>
+      <w:tr>
+        <w:trPr>
+          <w:cnfStyle w:val="000000100000" w:firstRow="0" w:lastRow="0" w:firstColumn="0" w:lastColumn="0" w:oddVBand="0" w:evenVBand="0" w:oddHBand="1" w:evenHBand="0" w:firstRowFirstColumn="0" w:firstRowLastColumn="0" w:lastRowFirstColumn="0" w:lastRowLastColumn="0"/>
+          <w:trHeight w:val="413"/>
+        </w:trPr>
+        <w:tc>
+          <w:tcPr>
+            <w:tcW w:w="2552" w:type="dxa"/>
+            <w:hideMark/>
+          </w:tcPr>
+          <w:p>
+            <w:pPr>
+              <w:keepNext/>
+              <w:spacing w:line="259" w:lineRule="auto"/>
+              <w:rPr>
+                <w:rFonts w:ascii="Arial Narrow" w:hAnsi="Arial Narrow" w:cs="Arial"/>
+                <w:sz w:val="24"/>
+                <w:szCs w:val="24"/>
+              </w:rPr>
+            </w:pPr>
+            <w:r>
+              <w:rPr>
+                <w:rFonts w:ascii="Arial Narrow" w:hAnsi="Arial Narrow" w:cs="Arial"/>
+                <w:b/>
+                <w:bCs/>
+                <w:sz w:val="24"/>
+                <w:szCs w:val="24"/>
+              </w:rPr>
+              <w:t>Descripción</w:t>
+            </w:r>
+          </w:p>
+        </w:tc>
+        <w:tc>
+          <w:tcPr>
+            <w:tcW w:w="7054" w:type="dxa"/>
+            <w:hideMark/>
+          </w:tcPr>
+          <w:p>
+            <w:pPr>
+              <w:keepNext/>
+              <w:spacing w:line="259" w:lineRule="auto"/>
+              <w:rPr>
+                <w:rFonts w:ascii="Arial Narrow" w:hAnsi="Arial Narrow" w:cs="Arial"/>
+                <w:sz w:val="24"/>
+                <w:szCs w:val="24"/>
+              </w:rPr>
+            </w:pPr>
+            <w:r>
+              <w:rPr>
+                <w:rFonts w:ascii="Arial Narrow" w:hAnsi="Arial Narrow" w:cs="Arial"/>
+                <w:sz w:val="24"/>
+                <w:szCs w:val="24"/>
+              </w:rPr>
+              <w:t>El vendedor de la panadería accede al sistema (validando su sesión) para enviar las facturas al cliente.</w:t>
+            </w:r>
+          </w:p>
+        </w:tc>
+      </w:tr>
+      <w:tr>
+        <w:trPr>
+          <w:trHeight w:val="420"/>
+        </w:trPr>
+        <w:tc>
+          <w:tcPr>
+            <w:tcW w:w="2552" w:type="dxa"/>
+            <w:hideMark/>
+          </w:tcPr>
+          <w:p>
+            <w:pPr>
+              <w:keepNext/>
+              <w:spacing w:line="259" w:lineRule="auto"/>
+              <w:rPr>
+                <w:rFonts w:ascii="Arial Narrow" w:hAnsi="Arial Narrow" w:cs="Arial"/>
+                <w:sz w:val="24"/>
+                <w:szCs w:val="24"/>
+              </w:rPr>
+            </w:pPr>
+            <w:r>
+              <w:rPr>
+                <w:rFonts w:ascii="Arial Narrow" w:hAnsi="Arial Narrow" w:cs="Arial"/>
+                <w:b/>
+                <w:bCs/>
+                <w:sz w:val="24"/>
+                <w:szCs w:val="24"/>
+              </w:rPr>
+              <w:t>Actores</w:t>
+            </w:r>
+          </w:p>
+        </w:tc>
+        <w:tc>
+          <w:tcPr>
+            <w:tcW w:w="7054" w:type="dxa"/>
+            <w:hideMark/>
+          </w:tcPr>
+          <w:p>
+            <w:pPr>
+              <w:keepNext/>
+              <w:spacing w:line="259" w:lineRule="auto"/>
+              <w:rPr>
+                <w:rFonts w:ascii="Arial Narrow" w:hAnsi="Arial Narrow" w:cs="Arial"/>
+                <w:sz w:val="24"/>
+                <w:szCs w:val="24"/>
+              </w:rPr>
+            </w:pPr>
+            <w:r>
+              <w:rPr>
+                <w:rFonts w:ascii="Arial Narrow" w:hAnsi="Arial Narrow" w:cs="Arial"/>
+                <w:sz w:val="24"/>
+                <w:szCs w:val="24"/>
+              </w:rPr>
+              <w:t>Los actores que hacen parte de este caso de uso es el vendedor de la panadería (Actor principal) y el software del sistema (Actor secundario).</w:t>
+            </w:r>
+          </w:p>
+        </w:tc>
+      </w:tr>
+      <w:tr>
+        <w:trPr>
+          <w:cnfStyle w:val="000000100000" w:firstRow="0" w:lastRow="0" w:firstColumn="0" w:lastColumn="0" w:oddVBand="0" w:evenVBand="0" w:oddHBand="1" w:evenHBand="0" w:firstRowFirstColumn="0" w:firstRowLastColumn="0" w:lastRowFirstColumn="0" w:lastRowLastColumn="0"/>
+          <w:trHeight w:val="694"/>
+        </w:trPr>
+        <w:tc>
+          <w:tcPr>
+            <w:tcW w:w="2552" w:type="dxa"/>
+            <w:hideMark/>
+          </w:tcPr>
+          <w:p>
+            <w:pPr>
+              <w:keepNext/>
+              <w:spacing w:line="259" w:lineRule="auto"/>
+              <w:rPr>
+                <w:rFonts w:ascii="Arial Narrow" w:hAnsi="Arial Narrow" w:cs="Arial"/>
+                <w:sz w:val="24"/>
+                <w:szCs w:val="24"/>
+              </w:rPr>
+            </w:pPr>
+            <w:r>
+              <w:rPr>
+                <w:rFonts w:ascii="Arial Narrow" w:hAnsi="Arial Narrow" w:cs="Arial"/>
+                <w:b/>
+                <w:bCs/>
+                <w:sz w:val="24"/>
+                <w:szCs w:val="24"/>
+              </w:rPr>
+              <w:t xml:space="preserve">Entradas y </w:t>
+            </w:r>
+            <w:proofErr w:type="spellStart"/>
+            <w:proofErr w:type="gramStart"/>
+            <w:r>
+              <w:rPr>
+                <w:rFonts w:ascii="Arial Narrow" w:hAnsi="Arial Narrow" w:cs="Arial"/>
+                <w:b/>
+                <w:bCs/>
+                <w:sz w:val="24"/>
+                <w:szCs w:val="24"/>
+              </w:rPr>
+              <w:t>Pre-condiciones</w:t>
+            </w:r>
+            <w:proofErr w:type="spellEnd"/>
+            <w:proofErr w:type="gramEnd"/>
+          </w:p>
+        </w:tc>
+        <w:tc>
+          <w:tcPr>
+            <w:tcW w:w="7054" w:type="dxa"/>
+            <w:hideMark/>
+          </w:tcPr>
+          <w:p>
+            <w:pPr>
+              <w:pStyle w:val="Prrafodelista"/>
+              <w:keepNext/>
+              <w:numPr>
+                <w:ilvl w:val="0"/>
+                <w:numId w:val="38"/>
+              </w:numPr>
+              <w:rPr>
+                <w:rFonts w:ascii="Arial Narrow" w:hAnsi="Arial Narrow" w:cs="Arial"/>
+                <w:sz w:val="24"/>
+                <w:szCs w:val="24"/>
+              </w:rPr>
+            </w:pPr>
+            <w:r>
+              <w:rPr>
+                <w:rFonts w:ascii="Arial Narrow" w:hAnsi="Arial Narrow" w:cs="Arial"/>
+                <w:sz w:val="24"/>
+                <w:szCs w:val="24"/>
+              </w:rPr>
+              <w:t xml:space="preserve">PRE-1: </w:t>
+            </w:r>
+            <w:r>
+              <w:rPr>
+                <w:rFonts w:ascii="Arial Narrow" w:hAnsi="Arial Narrow" w:cs="Arial"/>
+                <w:sz w:val="24"/>
+                <w:szCs w:val="24"/>
+              </w:rPr>
+              <w:t>El vendedo</w:t>
+            </w:r>
+            <w:r>
+              <w:rPr>
+                <w:rFonts w:ascii="Arial Narrow" w:hAnsi="Arial Narrow" w:cs="Arial"/>
+                <w:sz w:val="24"/>
+                <w:szCs w:val="24"/>
+              </w:rPr>
+              <w:t>r de la panadería debe estar inscrito en la base de datos del sistema.</w:t>
+            </w:r>
+          </w:p>
+          <w:p>
+            <w:pPr>
+              <w:pStyle w:val="Prrafodelista"/>
+              <w:keepNext/>
+              <w:numPr>
+                <w:ilvl w:val="0"/>
+                <w:numId w:val="38"/>
+              </w:numPr>
+              <w:rPr>
+                <w:rFonts w:ascii="Arial Narrow" w:hAnsi="Arial Narrow" w:cs="Arial"/>
+                <w:sz w:val="24"/>
+                <w:szCs w:val="24"/>
+              </w:rPr>
+            </w:pPr>
+            <w:r>
+              <w:rPr>
+                <w:rFonts w:ascii="Arial Narrow" w:hAnsi="Arial Narrow" w:cs="Arial"/>
+                <w:sz w:val="24"/>
+                <w:szCs w:val="24"/>
+              </w:rPr>
+              <w:t>PRE-2: El vendedor debe de validar su sesión en el sistema.</w:t>
+            </w:r>
+          </w:p>
+          <w:p>
+            <w:pPr>
+              <w:pStyle w:val="Prrafodelista"/>
+              <w:keepNext/>
+              <w:numPr>
+                <w:ilvl w:val="0"/>
+                <w:numId w:val="38"/>
+              </w:numPr>
+              <w:rPr>
+                <w:rFonts w:ascii="Arial Narrow" w:hAnsi="Arial Narrow" w:cs="Arial"/>
+                <w:sz w:val="24"/>
+                <w:szCs w:val="24"/>
+              </w:rPr>
+            </w:pPr>
+            <w:r>
+              <w:rPr>
+                <w:rFonts w:ascii="Arial Narrow" w:hAnsi="Arial Narrow" w:cs="Arial"/>
+                <w:sz w:val="24"/>
+                <w:szCs w:val="24"/>
+              </w:rPr>
+              <w:t>PRE-3: El cliente debe ser registrado en el sistema o ya estar en el sistema.</w:t>
+            </w:r>
+          </w:p>
+        </w:tc>
+      </w:tr>
+      <w:tr>
+        <w:trPr>
+          <w:trHeight w:val="690"/>
+        </w:trPr>
+        <w:tc>
+          <w:tcPr>
+            <w:tcW w:w="2552" w:type="dxa"/>
+            <w:hideMark/>
+          </w:tcPr>
+          <w:p>
+            <w:pPr>
+              <w:keepNext/>
+              <w:spacing w:line="259" w:lineRule="auto"/>
+              <w:rPr>
+                <w:rFonts w:ascii="Arial Narrow" w:hAnsi="Arial Narrow" w:cs="Arial"/>
+                <w:sz w:val="24"/>
+                <w:szCs w:val="24"/>
+              </w:rPr>
+            </w:pPr>
+            <w:r>
+              <w:rPr>
+                <w:rFonts w:ascii="Arial Narrow" w:hAnsi="Arial Narrow" w:cs="Arial"/>
+                <w:b/>
+                <w:bCs/>
+                <w:sz w:val="24"/>
+                <w:szCs w:val="24"/>
+              </w:rPr>
+              <w:t>Procesamiento</w:t>
+            </w:r>
+          </w:p>
+        </w:tc>
+        <w:tc>
+          <w:tcPr>
+            <w:tcW w:w="7054" w:type="dxa"/>
+            <w:hideMark/>
+          </w:tcPr>
+          <w:p>
+            <w:pPr>
+              <w:pStyle w:val="Prrafodelista"/>
+              <w:keepNext/>
+              <w:numPr>
+                <w:ilvl w:val="0"/>
+                <w:numId w:val="41"/>
+              </w:numPr>
+              <w:rPr>
+                <w:rFonts w:ascii="Arial Narrow" w:hAnsi="Arial Narrow" w:cs="Arial"/>
+                <w:b/>
+                <w:sz w:val="24"/>
+                <w:szCs w:val="24"/>
+              </w:rPr>
+            </w:pPr>
+            <w:r>
+              <w:rPr>
+                <w:rFonts w:ascii="Arial Narrow" w:hAnsi="Arial Narrow" w:cs="Arial"/>
+                <w:b/>
+                <w:sz w:val="24"/>
+                <w:szCs w:val="24"/>
+              </w:rPr>
+              <w:t>Enviar factura al cliente.</w:t>
+            </w:r>
+          </w:p>
+          <w:p>
+            <w:pPr>
+              <w:pStyle w:val="Prrafodelista"/>
+              <w:keepNext/>
+              <w:numPr>
+                <w:ilvl w:val="0"/>
+                <w:numId w:val="38"/>
+              </w:numPr>
+              <w:rPr>
+                <w:rFonts w:ascii="Arial Narrow" w:hAnsi="Arial Narrow" w:cs="Arial"/>
+                <w:b/>
+                <w:sz w:val="24"/>
+                <w:szCs w:val="24"/>
+              </w:rPr>
+            </w:pPr>
+            <w:r>
+              <w:rPr>
+                <w:rFonts w:ascii="Arial Narrow" w:hAnsi="Arial Narrow" w:cs="Arial"/>
+                <w:sz w:val="24"/>
+                <w:szCs w:val="24"/>
+              </w:rPr>
+              <w:t>El vendedor debe de ingresar al sistema validando sus datos.</w:t>
+            </w:r>
+          </w:p>
+          <w:p>
+            <w:pPr>
+              <w:pStyle w:val="Prrafodelista"/>
+              <w:keepNext/>
+              <w:numPr>
+                <w:ilvl w:val="0"/>
+                <w:numId w:val="38"/>
+              </w:numPr>
+              <w:rPr>
+                <w:rFonts w:ascii="Arial Narrow" w:hAnsi="Arial Narrow" w:cs="Arial"/>
+                <w:b/>
+                <w:sz w:val="24"/>
+                <w:szCs w:val="24"/>
+              </w:rPr>
+            </w:pPr>
+            <w:r>
+              <w:rPr>
+                <w:rFonts w:ascii="Arial Narrow" w:hAnsi="Arial Narrow" w:cs="Arial"/>
+                <w:sz w:val="24"/>
+                <w:szCs w:val="24"/>
+              </w:rPr>
+              <w:t>El vendedor valida ingresa a la lista de las facturas del día y procede a enviar las facturas al cliente (buscando al cliente en el sistema).</w:t>
+            </w:r>
+          </w:p>
+        </w:tc>
+      </w:tr>
+      <w:tr>
+        <w:trPr>
+          <w:cnfStyle w:val="000000100000" w:firstRow="0" w:lastRow="0" w:firstColumn="0" w:lastColumn="0" w:oddVBand="0" w:evenVBand="0" w:oddHBand="1" w:evenHBand="0" w:firstRowFirstColumn="0" w:firstRowLastColumn="0" w:lastRowFirstColumn="0" w:lastRowLastColumn="0"/>
+          <w:trHeight w:val="714"/>
+        </w:trPr>
+        <w:tc>
+          <w:tcPr>
+            <w:tcW w:w="2552" w:type="dxa"/>
+            <w:hideMark/>
+          </w:tcPr>
+          <w:p>
+            <w:pPr>
+              <w:keepNext/>
+              <w:spacing w:line="259" w:lineRule="auto"/>
+              <w:rPr>
+                <w:rFonts w:ascii="Arial Narrow" w:hAnsi="Arial Narrow" w:cs="Arial"/>
+                <w:sz w:val="24"/>
+                <w:szCs w:val="24"/>
+              </w:rPr>
+            </w:pPr>
+            <w:r>
+              <w:rPr>
+                <w:rFonts w:ascii="Arial Narrow" w:hAnsi="Arial Narrow" w:cs="Arial"/>
+                <w:b/>
+                <w:bCs/>
+                <w:sz w:val="24"/>
+                <w:szCs w:val="24"/>
+              </w:rPr>
+              <w:t>Salidas</w:t>
+            </w:r>
+          </w:p>
+        </w:tc>
+        <w:tc>
+          <w:tcPr>
+            <w:tcW w:w="7054" w:type="dxa"/>
+            <w:hideMark/>
+          </w:tcPr>
+          <w:p>
+            <w:pPr>
+              <w:keepNext/>
+              <w:spacing w:line="259" w:lineRule="auto"/>
+              <w:rPr>
+                <w:rFonts w:ascii="Arial Narrow" w:hAnsi="Arial Narrow" w:cs="Arial"/>
+                <w:sz w:val="24"/>
+                <w:szCs w:val="24"/>
+              </w:rPr>
+            </w:pPr>
+            <w:r>
+              <w:rPr>
+                <w:rFonts w:ascii="Arial Narrow" w:hAnsi="Arial Narrow" w:cs="Arial"/>
+                <w:sz w:val="24"/>
+                <w:szCs w:val="24"/>
+              </w:rPr>
+              <w:t>El sistema identificara al cliente y enviara la factura vía E.-mail al usuario que lo solicite.</w:t>
+            </w:r>
+          </w:p>
+        </w:tc>
+      </w:tr>
+      <w:tr>
+        <w:trPr>
+          <w:trHeight w:val="857"/>
+        </w:trPr>
+        <w:tc>
+          <w:tcPr>
+            <w:tcW w:w="2552" w:type="dxa"/>
+            <w:hideMark/>
+          </w:tcPr>
+          <w:p>
+            <w:pPr>
+              <w:keepNext/>
+              <w:spacing w:line="259" w:lineRule="auto"/>
+              <w:rPr>
+                <w:rFonts w:ascii="Arial Narrow" w:hAnsi="Arial Narrow" w:cs="Arial"/>
+                <w:sz w:val="24"/>
+                <w:szCs w:val="24"/>
+              </w:rPr>
+            </w:pPr>
+            <w:r>
+              <w:rPr>
+                <w:rFonts w:ascii="Arial Narrow" w:hAnsi="Arial Narrow" w:cs="Arial"/>
+                <w:b/>
+                <w:bCs/>
+                <w:sz w:val="24"/>
+                <w:szCs w:val="24"/>
+              </w:rPr>
+              <w:t>Excepciones</w:t>
+            </w:r>
+          </w:p>
+        </w:tc>
+        <w:tc>
+          <w:tcPr>
+            <w:tcW w:w="7054" w:type="dxa"/>
+            <w:hideMark/>
+          </w:tcPr>
+          <w:p>
+            <w:pPr>
+              <w:keepNext/>
+              <w:spacing w:line="259" w:lineRule="auto"/>
+              <w:rPr>
+                <w:rFonts w:ascii="Arial Narrow" w:hAnsi="Arial Narrow" w:cs="Arial"/>
+                <w:sz w:val="24"/>
+                <w:szCs w:val="24"/>
+              </w:rPr>
+            </w:pPr>
+            <w:r>
+              <w:rPr>
+                <w:rFonts w:ascii="Arial Narrow" w:hAnsi="Arial Narrow" w:cs="Arial"/>
+                <w:sz w:val="24"/>
+                <w:szCs w:val="24"/>
+              </w:rPr>
+              <w:t>No existen excepciones en este caso de uso.</w:t>
+            </w:r>
+          </w:p>
+        </w:tc>
+      </w:tr>
+    </w:tbl>
+    <w:p>
       <w:pPr>
         <w:pStyle w:val="Ttulo1"/>
         <w:spacing w:before="240"/>
@@ -4815,30 +6751,23 @@
           <w:szCs w:val="24"/>
         </w:rPr>
       </w:pPr>
-      <w:bookmarkStart w:id="50" w:name="_2b6jogx" w:colFirst="0" w:colLast="0"/>
-      <w:bookmarkStart w:id="51" w:name="_49gfa85" w:colFirst="0" w:colLast="0"/>
-      <w:bookmarkStart w:id="52" w:name="_3fg1ce0" w:colFirst="0" w:colLast="0"/>
-      <w:bookmarkStart w:id="53" w:name="_Toc2617685"/>
-      <w:bookmarkEnd w:id="50"/>
-      <w:bookmarkEnd w:id="51"/>
+      <w:r>
+        <w:rPr>
+          <w:rFonts w:ascii="Arial" w:hAnsi="Arial" w:cs="Arial"/>
+          <w:sz w:val="32"/>
+          <w:szCs w:val="24"/>
+        </w:rPr>
+        <w:t xml:space="preserve">Modelos de </w:t>
+      </w:r>
+      <w:r>
+        <w:rPr>
+          <w:rFonts w:ascii="Arial" w:hAnsi="Arial" w:cs="Arial"/>
+          <w:sz w:val="32"/>
+          <w:szCs w:val="24"/>
+        </w:rPr>
+        <w:t>Diseño</w:t>
+      </w:r>
       <w:bookmarkEnd w:id="52"/>
-      <w:r>
-        <w:rPr>
-          <w:rFonts w:ascii="Arial" w:hAnsi="Arial" w:cs="Arial"/>
-          <w:sz w:val="32"/>
-          <w:szCs w:val="24"/>
-        </w:rPr>
-        <w:t xml:space="preserve">Modelos de </w:t>
-      </w:r>
-      <w:r>
-        <w:rPr>
-          <w:rFonts w:ascii="Arial" w:hAnsi="Arial" w:cs="Arial"/>
-          <w:sz w:val="32"/>
-          <w:szCs w:val="24"/>
-        </w:rPr>
-        <w:t>Diseño</w:t>
-      </w:r>
-      <w:bookmarkEnd w:id="53"/>
     </w:p>
     <w:p>
       <w:pPr>
@@ -5270,25 +7199,7 @@
             <w:sz w:val="24"/>
             <w:szCs w:val="24"/>
           </w:rPr>
-          <w:t>https:</w:t>
-        </w:r>
-        <w:r>
-          <w:rPr>
-            <w:rStyle w:val="Hipervnculo"/>
-            <w:rFonts w:ascii="Arial" w:hAnsi="Arial" w:cs="Arial"/>
-            <w:sz w:val="24"/>
-            <w:szCs w:val="24"/>
-          </w:rPr>
-          <w:t>/</w:t>
-        </w:r>
-        <w:r>
-          <w:rPr>
-            <w:rStyle w:val="Hipervnculo"/>
-            <w:rFonts w:ascii="Arial" w:hAnsi="Arial" w:cs="Arial"/>
-            <w:sz w:val="24"/>
-            <w:szCs w:val="24"/>
-          </w:rPr>
-          <w:t>/sites.google.com/site/softwarearchitecturedocument/5-otras-vistas/5-1-vista-fisica</w:t>
+          <w:t>https://sites.google.com/site/softwarearchitecturedocument/5-otras-vistas/5-1-vista-fisica</w:t>
         </w:r>
       </w:hyperlink>
     </w:p>
@@ -5848,7 +7759,7 @@
 </file>
 
 <file path=word/endnotes.xml><?xml version="1.0" encoding="utf-8"?>
-<w:endnotes xmlns:wpc="http://schemas.microsoft.com/office/word/2010/wordprocessingCanvas" xmlns:cx="http://schemas.microsoft.com/office/drawing/2014/chartex" xmlns:mc="http://schemas.openxmlformats.org/markup-compatibility/2006" xmlns:o="urn:schemas-microsoft-com:office:office" xmlns:r="http://schemas.openxmlformats.org/officeDocument/2006/relationships" xmlns:m="http://schemas.openxmlformats.org/officeDocument/2006/math" xmlns:v="urn:schemas-microsoft-com:vml" xmlns:wp14="http://schemas.microsoft.com/office/word/2010/wordprocessingDrawing" xmlns:wp="http://schemas.openxmlformats.org/drawingml/2006/wordprocessingDrawing" xmlns:w10="urn:schemas-microsoft-com:office:word" xmlns:w="http://schemas.openxmlformats.org/wordprocessingml/2006/main" xmlns:w14="http://schemas.microsoft.com/office/word/2010/wordml" xmlns:w15="http://schemas.microsoft.com/office/word/2012/wordml" xmlns:w16se="http://schemas.microsoft.com/office/word/2015/wordml/symex" xmlns:wpg="http://schemas.microsoft.com/office/word/2010/wordprocessingGroup" xmlns:wpi="http://schemas.microsoft.com/office/word/2010/wordprocessingInk" xmlns:wne="http://schemas.microsoft.com/office/word/2006/wordml" xmlns:wps="http://schemas.microsoft.com/office/word/2010/wordprocessingShape" mc:Ignorable="w14 w15 w16se wp14">
+<w:endnotes xmlns:wpc="http://schemas.microsoft.com/office/word/2010/wordprocessingCanvas" xmlns:cx="http://schemas.microsoft.com/office/drawing/2014/chartex" xmlns:cx1="http://schemas.microsoft.com/office/drawing/2015/9/8/chartex" xmlns:cx2="http://schemas.microsoft.com/office/drawing/2015/10/21/chartex" xmlns:cx3="http://schemas.microsoft.com/office/drawing/2016/5/9/chartex" xmlns:cx4="http://schemas.microsoft.com/office/drawing/2016/5/10/chartex" xmlns:cx5="http://schemas.microsoft.com/office/drawing/2016/5/11/chartex" xmlns:cx6="http://schemas.microsoft.com/office/drawing/2016/5/12/chartex" xmlns:cx7="http://schemas.microsoft.com/office/drawing/2016/5/13/chartex" xmlns:cx8="http://schemas.microsoft.com/office/drawing/2016/5/14/chartex" xmlns:mc="http://schemas.openxmlformats.org/markup-compatibility/2006" xmlns:aink="http://schemas.microsoft.com/office/drawing/2016/ink" xmlns:am3d="http://schemas.microsoft.com/office/drawing/2017/model3d" xmlns:o="urn:schemas-microsoft-com:office:office" xmlns:r="http://schemas.openxmlformats.org/officeDocument/2006/relationships" xmlns:m="http://schemas.openxmlformats.org/officeDocument/2006/math" xmlns:v="urn:schemas-microsoft-com:vml" xmlns:wp14="http://schemas.microsoft.com/office/word/2010/wordprocessingDrawing" xmlns:wp="http://schemas.openxmlformats.org/drawingml/2006/wordprocessingDrawing" xmlns:w10="urn:schemas-microsoft-com:office:word" xmlns:w="http://schemas.openxmlformats.org/wordprocessingml/2006/main" xmlns:w14="http://schemas.microsoft.com/office/word/2010/wordml" xmlns:w15="http://schemas.microsoft.com/office/word/2012/wordml" xmlns:w16cid="http://schemas.microsoft.com/office/word/2016/wordml/cid" xmlns:w16se="http://schemas.microsoft.com/office/word/2015/wordml/symex" xmlns:wpg="http://schemas.microsoft.com/office/word/2010/wordprocessingGroup" xmlns:wpi="http://schemas.microsoft.com/office/word/2010/wordprocessingInk" xmlns:wne="http://schemas.microsoft.com/office/word/2006/wordml" xmlns:wps="http://schemas.microsoft.com/office/word/2010/wordprocessingShape" mc:Ignorable="w14 w15 w16se w16cid wp14">
   <w:endnote w:type="separator" w:id="-1">
     <w:p>
       <w:r>
@@ -5867,7 +7778,7 @@
 </file>
 
 <file path=word/footer1.xml><?xml version="1.0" encoding="utf-8"?>
-<w:ftr xmlns:wpc="http://schemas.microsoft.com/office/word/2010/wordprocessingCanvas" xmlns:cx="http://schemas.microsoft.com/office/drawing/2014/chartex" xmlns:mc="http://schemas.openxmlformats.org/markup-compatibility/2006" xmlns:o="urn:schemas-microsoft-com:office:office" xmlns:r="http://schemas.openxmlformats.org/officeDocument/2006/relationships" xmlns:m="http://schemas.openxmlformats.org/officeDocument/2006/math" xmlns:v="urn:schemas-microsoft-com:vml" xmlns:wp14="http://schemas.microsoft.com/office/word/2010/wordprocessingDrawing" xmlns:wp="http://schemas.openxmlformats.org/drawingml/2006/wordprocessingDrawing" xmlns:w10="urn:schemas-microsoft-com:office:word" xmlns:w="http://schemas.openxmlformats.org/wordprocessingml/2006/main" xmlns:w14="http://schemas.microsoft.com/office/word/2010/wordml" xmlns:w15="http://schemas.microsoft.com/office/word/2012/wordml" xmlns:w16se="http://schemas.microsoft.com/office/word/2015/wordml/symex" xmlns:wpg="http://schemas.microsoft.com/office/word/2010/wordprocessingGroup" xmlns:wpi="http://schemas.microsoft.com/office/word/2010/wordprocessingInk" xmlns:wne="http://schemas.microsoft.com/office/word/2006/wordml" xmlns:wps="http://schemas.microsoft.com/office/word/2010/wordprocessingShape" mc:Ignorable="w14 w15 w16se wp14">
+<w:ftr xmlns:wpc="http://schemas.microsoft.com/office/word/2010/wordprocessingCanvas" xmlns:cx="http://schemas.microsoft.com/office/drawing/2014/chartex" xmlns:cx1="http://schemas.microsoft.com/office/drawing/2015/9/8/chartex" xmlns:cx2="http://schemas.microsoft.com/office/drawing/2015/10/21/chartex" xmlns:cx3="http://schemas.microsoft.com/office/drawing/2016/5/9/chartex" xmlns:cx4="http://schemas.microsoft.com/office/drawing/2016/5/10/chartex" xmlns:cx5="http://schemas.microsoft.com/office/drawing/2016/5/11/chartex" xmlns:cx6="http://schemas.microsoft.com/office/drawing/2016/5/12/chartex" xmlns:cx7="http://schemas.microsoft.com/office/drawing/2016/5/13/chartex" xmlns:cx8="http://schemas.microsoft.com/office/drawing/2016/5/14/chartex" xmlns:mc="http://schemas.openxmlformats.org/markup-compatibility/2006" xmlns:aink="http://schemas.microsoft.com/office/drawing/2016/ink" xmlns:am3d="http://schemas.microsoft.com/office/drawing/2017/model3d" xmlns:o="urn:schemas-microsoft-com:office:office" xmlns:r="http://schemas.openxmlformats.org/officeDocument/2006/relationships" xmlns:m="http://schemas.openxmlformats.org/officeDocument/2006/math" xmlns:v="urn:schemas-microsoft-com:vml" xmlns:wp14="http://schemas.microsoft.com/office/word/2010/wordprocessingDrawing" xmlns:wp="http://schemas.openxmlformats.org/drawingml/2006/wordprocessingDrawing" xmlns:w10="urn:schemas-microsoft-com:office:word" xmlns:w="http://schemas.openxmlformats.org/wordprocessingml/2006/main" xmlns:w14="http://schemas.microsoft.com/office/word/2010/wordml" xmlns:w15="http://schemas.microsoft.com/office/word/2012/wordml" xmlns:w16cid="http://schemas.microsoft.com/office/word/2016/wordml/cid" xmlns:w16se="http://schemas.microsoft.com/office/word/2015/wordml/symex" xmlns:wpg="http://schemas.microsoft.com/office/word/2010/wordprocessingGroup" xmlns:wpi="http://schemas.microsoft.com/office/word/2010/wordprocessingInk" xmlns:wne="http://schemas.microsoft.com/office/word/2006/wordml" xmlns:wps="http://schemas.microsoft.com/office/word/2010/wordprocessingShape" mc:Ignorable="w14 w15 w16se w16cid wp14">
   <w:p>
     <w:pPr>
       <w:tabs>
@@ -5915,7 +7826,7 @@
 </file>
 
 <file path=word/footnotes.xml><?xml version="1.0" encoding="utf-8"?>
-<w:footnotes xmlns:wpc="http://schemas.microsoft.com/office/word/2010/wordprocessingCanvas" xmlns:cx="http://schemas.microsoft.com/office/drawing/2014/chartex" xmlns:mc="http://schemas.openxmlformats.org/markup-compatibility/2006" xmlns:o="urn:schemas-microsoft-com:office:office" xmlns:r="http://schemas.openxmlformats.org/officeDocument/2006/relationships" xmlns:m="http://schemas.openxmlformats.org/officeDocument/2006/math" xmlns:v="urn:schemas-microsoft-com:vml" xmlns:wp14="http://schemas.microsoft.com/office/word/2010/wordprocessingDrawing" xmlns:wp="http://schemas.openxmlformats.org/drawingml/2006/wordprocessingDrawing" xmlns:w10="urn:schemas-microsoft-com:office:word" xmlns:w="http://schemas.openxmlformats.org/wordprocessingml/2006/main" xmlns:w14="http://schemas.microsoft.com/office/word/2010/wordml" xmlns:w15="http://schemas.microsoft.com/office/word/2012/wordml" xmlns:w16se="http://schemas.microsoft.com/office/word/2015/wordml/symex" xmlns:wpg="http://schemas.microsoft.com/office/word/2010/wordprocessingGroup" xmlns:wpi="http://schemas.microsoft.com/office/word/2010/wordprocessingInk" xmlns:wne="http://schemas.microsoft.com/office/word/2006/wordml" xmlns:wps="http://schemas.microsoft.com/office/word/2010/wordprocessingShape" mc:Ignorable="w14 w15 w16se wp14">
+<w:footnotes xmlns:wpc="http://schemas.microsoft.com/office/word/2010/wordprocessingCanvas" xmlns:cx="http://schemas.microsoft.com/office/drawing/2014/chartex" xmlns:cx1="http://schemas.microsoft.com/office/drawing/2015/9/8/chartex" xmlns:cx2="http://schemas.microsoft.com/office/drawing/2015/10/21/chartex" xmlns:cx3="http://schemas.microsoft.com/office/drawing/2016/5/9/chartex" xmlns:cx4="http://schemas.microsoft.com/office/drawing/2016/5/10/chartex" xmlns:cx5="http://schemas.microsoft.com/office/drawing/2016/5/11/chartex" xmlns:cx6="http://schemas.microsoft.com/office/drawing/2016/5/12/chartex" xmlns:cx7="http://schemas.microsoft.com/office/drawing/2016/5/13/chartex" xmlns:cx8="http://schemas.microsoft.com/office/drawing/2016/5/14/chartex" xmlns:mc="http://schemas.openxmlformats.org/markup-compatibility/2006" xmlns:aink="http://schemas.microsoft.com/office/drawing/2016/ink" xmlns:am3d="http://schemas.microsoft.com/office/drawing/2017/model3d" xmlns:o="urn:schemas-microsoft-com:office:office" xmlns:r="http://schemas.openxmlformats.org/officeDocument/2006/relationships" xmlns:m="http://schemas.openxmlformats.org/officeDocument/2006/math" xmlns:v="urn:schemas-microsoft-com:vml" xmlns:wp14="http://schemas.microsoft.com/office/word/2010/wordprocessingDrawing" xmlns:wp="http://schemas.openxmlformats.org/drawingml/2006/wordprocessingDrawing" xmlns:w10="urn:schemas-microsoft-com:office:word" xmlns:w="http://schemas.openxmlformats.org/wordprocessingml/2006/main" xmlns:w14="http://schemas.microsoft.com/office/word/2010/wordml" xmlns:w15="http://schemas.microsoft.com/office/word/2012/wordml" xmlns:w16cid="http://schemas.microsoft.com/office/word/2016/wordml/cid" xmlns:w16se="http://schemas.microsoft.com/office/word/2015/wordml/symex" xmlns:wpg="http://schemas.microsoft.com/office/word/2010/wordprocessingGroup" xmlns:wpi="http://schemas.microsoft.com/office/word/2010/wordprocessingInk" xmlns:wne="http://schemas.microsoft.com/office/word/2006/wordml" xmlns:wps="http://schemas.microsoft.com/office/word/2010/wordprocessingShape" mc:Ignorable="w14 w15 w16se w16cid wp14">
   <w:footnote w:type="separator" w:id="-1">
     <w:p>
       <w:r>
@@ -5934,7 +7845,7 @@
 </file>
 
 <file path=word/header1.xml><?xml version="1.0" encoding="utf-8"?>
-<w:hdr xmlns:wpc="http://schemas.microsoft.com/office/word/2010/wordprocessingCanvas" xmlns:cx="http://schemas.microsoft.com/office/drawing/2014/chartex" xmlns:mc="http://schemas.openxmlformats.org/markup-compatibility/2006" xmlns:o="urn:schemas-microsoft-com:office:office" xmlns:r="http://schemas.openxmlformats.org/officeDocument/2006/relationships" xmlns:m="http://schemas.openxmlformats.org/officeDocument/2006/math" xmlns:v="urn:schemas-microsoft-com:vml" xmlns:wp14="http://schemas.microsoft.com/office/word/2010/wordprocessingDrawing" xmlns:wp="http://schemas.openxmlformats.org/drawingml/2006/wordprocessingDrawing" xmlns:w10="urn:schemas-microsoft-com:office:word" xmlns:w="http://schemas.openxmlformats.org/wordprocessingml/2006/main" xmlns:w14="http://schemas.microsoft.com/office/word/2010/wordml" xmlns:w15="http://schemas.microsoft.com/office/word/2012/wordml" xmlns:w16se="http://schemas.microsoft.com/office/word/2015/wordml/symex" xmlns:wpg="http://schemas.microsoft.com/office/word/2010/wordprocessingGroup" xmlns:wpi="http://schemas.microsoft.com/office/word/2010/wordprocessingInk" xmlns:wne="http://schemas.microsoft.com/office/word/2006/wordml" xmlns:wps="http://schemas.microsoft.com/office/word/2010/wordprocessingShape" mc:Ignorable="w14 w15 w16se wp14">
+<w:hdr xmlns:wpc="http://schemas.microsoft.com/office/word/2010/wordprocessingCanvas" xmlns:cx="http://schemas.microsoft.com/office/drawing/2014/chartex" xmlns:cx1="http://schemas.microsoft.com/office/drawing/2015/9/8/chartex" xmlns:cx2="http://schemas.microsoft.com/office/drawing/2015/10/21/chartex" xmlns:cx3="http://schemas.microsoft.com/office/drawing/2016/5/9/chartex" xmlns:cx4="http://schemas.microsoft.com/office/drawing/2016/5/10/chartex" xmlns:cx5="http://schemas.microsoft.com/office/drawing/2016/5/11/chartex" xmlns:cx6="http://schemas.microsoft.com/office/drawing/2016/5/12/chartex" xmlns:cx7="http://schemas.microsoft.com/office/drawing/2016/5/13/chartex" xmlns:cx8="http://schemas.microsoft.com/office/drawing/2016/5/14/chartex" xmlns:mc="http://schemas.openxmlformats.org/markup-compatibility/2006" xmlns:aink="http://schemas.microsoft.com/office/drawing/2016/ink" xmlns:am3d="http://schemas.microsoft.com/office/drawing/2017/model3d" xmlns:o="urn:schemas-microsoft-com:office:office" xmlns:r="http://schemas.openxmlformats.org/officeDocument/2006/relationships" xmlns:m="http://schemas.openxmlformats.org/officeDocument/2006/math" xmlns:v="urn:schemas-microsoft-com:vml" xmlns:wp14="http://schemas.microsoft.com/office/word/2010/wordprocessingDrawing" xmlns:wp="http://schemas.openxmlformats.org/drawingml/2006/wordprocessingDrawing" xmlns:w10="urn:schemas-microsoft-com:office:word" xmlns:w="http://schemas.openxmlformats.org/wordprocessingml/2006/main" xmlns:w14="http://schemas.microsoft.com/office/word/2010/wordml" xmlns:w15="http://schemas.microsoft.com/office/word/2012/wordml" xmlns:w16cid="http://schemas.microsoft.com/office/word/2016/wordml/cid" xmlns:w16se="http://schemas.microsoft.com/office/word/2015/wordml/symex" xmlns:wpg="http://schemas.microsoft.com/office/word/2010/wordprocessingGroup" xmlns:wpi="http://schemas.microsoft.com/office/word/2010/wordprocessingInk" xmlns:wne="http://schemas.microsoft.com/office/word/2006/wordml" xmlns:wps="http://schemas.microsoft.com/office/word/2010/wordprocessingShape" mc:Ignorable="w14 w15 w16se w16cid wp14">
   <w:p>
     <w:pPr>
       <w:tabs>
@@ -5954,7 +7865,7 @@
 </file>
 
 <file path=word/numbering.xml><?xml version="1.0" encoding="utf-8"?>
-<w:numbering xmlns:wpc="http://schemas.microsoft.com/office/word/2010/wordprocessingCanvas" xmlns:cx="http://schemas.microsoft.com/office/drawing/2014/chartex" xmlns:mc="http://schemas.openxmlformats.org/markup-compatibility/2006" xmlns:o="urn:schemas-microsoft-com:office:office" xmlns:r="http://schemas.openxmlformats.org/officeDocument/2006/relationships" xmlns:m="http://schemas.openxmlformats.org/officeDocument/2006/math" xmlns:v="urn:schemas-microsoft-com:vml" xmlns:wp14="http://schemas.microsoft.com/office/word/2010/wordprocessingDrawing" xmlns:wp="http://schemas.openxmlformats.org/drawingml/2006/wordprocessingDrawing" xmlns:w10="urn:schemas-microsoft-com:office:word" xmlns:w="http://schemas.openxmlformats.org/wordprocessingml/2006/main" xmlns:w14="http://schemas.microsoft.com/office/word/2010/wordml" xmlns:w15="http://schemas.microsoft.com/office/word/2012/wordml" xmlns:w16se="http://schemas.microsoft.com/office/word/2015/wordml/symex" xmlns:wpg="http://schemas.microsoft.com/office/word/2010/wordprocessingGroup" xmlns:wpi="http://schemas.microsoft.com/office/word/2010/wordprocessingInk" xmlns:wne="http://schemas.microsoft.com/office/word/2006/wordml" xmlns:wps="http://schemas.microsoft.com/office/word/2010/wordprocessingShape" mc:Ignorable="w14 w15 w16se wp14">
+<w:numbering xmlns:wpc="http://schemas.microsoft.com/office/word/2010/wordprocessingCanvas" xmlns:cx="http://schemas.microsoft.com/office/drawing/2014/chartex" xmlns:cx1="http://schemas.microsoft.com/office/drawing/2015/9/8/chartex" xmlns:cx2="http://schemas.microsoft.com/office/drawing/2015/10/21/chartex" xmlns:cx3="http://schemas.microsoft.com/office/drawing/2016/5/9/chartex" xmlns:cx4="http://schemas.microsoft.com/office/drawing/2016/5/10/chartex" xmlns:cx5="http://schemas.microsoft.com/office/drawing/2016/5/11/chartex" xmlns:cx6="http://schemas.microsoft.com/office/drawing/2016/5/12/chartex" xmlns:cx7="http://schemas.microsoft.com/office/drawing/2016/5/13/chartex" xmlns:cx8="http://schemas.microsoft.com/office/drawing/2016/5/14/chartex" xmlns:mc="http://schemas.openxmlformats.org/markup-compatibility/2006" xmlns:aink="http://schemas.microsoft.com/office/drawing/2016/ink" xmlns:am3d="http://schemas.microsoft.com/office/drawing/2017/model3d" xmlns:o="urn:schemas-microsoft-com:office:office" xmlns:r="http://schemas.openxmlformats.org/officeDocument/2006/relationships" xmlns:m="http://schemas.openxmlformats.org/officeDocument/2006/math" xmlns:v="urn:schemas-microsoft-com:vml" xmlns:wp14="http://schemas.microsoft.com/office/word/2010/wordprocessingDrawing" xmlns:wp="http://schemas.openxmlformats.org/drawingml/2006/wordprocessingDrawing" xmlns:w10="urn:schemas-microsoft-com:office:word" xmlns:w="http://schemas.openxmlformats.org/wordprocessingml/2006/main" xmlns:w14="http://schemas.microsoft.com/office/word/2010/wordml" xmlns:w15="http://schemas.microsoft.com/office/word/2012/wordml" xmlns:w16cid="http://schemas.microsoft.com/office/word/2016/wordml/cid" xmlns:w16se="http://schemas.microsoft.com/office/word/2015/wordml/symex" xmlns:wpg="http://schemas.microsoft.com/office/word/2010/wordprocessingGroup" xmlns:wpi="http://schemas.microsoft.com/office/word/2010/wordprocessingInk" xmlns:wne="http://schemas.microsoft.com/office/word/2006/wordml" xmlns:wps="http://schemas.microsoft.com/office/word/2010/wordprocessingShape" mc:Ignorable="w14 w15 w16se w16cid wp14">
   <w:abstractNum w:abstractNumId="0" w15:restartNumberingAfterBreak="0">
     <w:nsid w:val="1482775B"/>
     <w:multiLevelType w:val="multilevel"/>
@@ -6137,6 +8048,296 @@
     </w:lvl>
   </w:abstractNum>
   <w:abstractNum w:abstractNumId="2" w15:restartNumberingAfterBreak="0">
+    <w:nsid w:val="3A4C222C"/>
+    <w:multiLevelType w:val="hybridMultilevel"/>
+    <w:tmpl w:val="02FCFFCA"/>
+    <w:lvl w:ilvl="0" w:tplc="C338F798">
+      <w:numFmt w:val="bullet"/>
+      <w:lvlText w:val=""/>
+      <w:lvlJc w:val="left"/>
+      <w:pPr>
+        <w:ind w:left="720" w:hanging="360"/>
+      </w:pPr>
+      <w:rPr>
+        <w:rFonts w:ascii="Symbol" w:eastAsiaTheme="minorEastAsia" w:hAnsi="Symbol" w:cs="Arial" w:hint="default"/>
+      </w:rPr>
+    </w:lvl>
+    <w:lvl w:ilvl="1" w:tplc="240A0003" w:tentative="1">
+      <w:start w:val="1"/>
+      <w:numFmt w:val="bullet"/>
+      <w:lvlText w:val="o"/>
+      <w:lvlJc w:val="left"/>
+      <w:pPr>
+        <w:ind w:left="1440" w:hanging="360"/>
+      </w:pPr>
+      <w:rPr>
+        <w:rFonts w:ascii="Courier New" w:hAnsi="Courier New" w:cs="Courier New" w:hint="default"/>
+      </w:rPr>
+    </w:lvl>
+    <w:lvl w:ilvl="2" w:tplc="240A0005" w:tentative="1">
+      <w:start w:val="1"/>
+      <w:numFmt w:val="bullet"/>
+      <w:lvlText w:val=""/>
+      <w:lvlJc w:val="left"/>
+      <w:pPr>
+        <w:ind w:left="2160" w:hanging="360"/>
+      </w:pPr>
+      <w:rPr>
+        <w:rFonts w:ascii="Wingdings" w:hAnsi="Wingdings" w:hint="default"/>
+      </w:rPr>
+    </w:lvl>
+    <w:lvl w:ilvl="3" w:tplc="240A0001" w:tentative="1">
+      <w:start w:val="1"/>
+      <w:numFmt w:val="bullet"/>
+      <w:lvlText w:val=""/>
+      <w:lvlJc w:val="left"/>
+      <w:pPr>
+        <w:ind w:left="2880" w:hanging="360"/>
+      </w:pPr>
+      <w:rPr>
+        <w:rFonts w:ascii="Symbol" w:hAnsi="Symbol" w:hint="default"/>
+      </w:rPr>
+    </w:lvl>
+    <w:lvl w:ilvl="4" w:tplc="240A0003" w:tentative="1">
+      <w:start w:val="1"/>
+      <w:numFmt w:val="bullet"/>
+      <w:lvlText w:val="o"/>
+      <w:lvlJc w:val="left"/>
+      <w:pPr>
+        <w:ind w:left="3600" w:hanging="360"/>
+      </w:pPr>
+      <w:rPr>
+        <w:rFonts w:ascii="Courier New" w:hAnsi="Courier New" w:cs="Courier New" w:hint="default"/>
+      </w:rPr>
+    </w:lvl>
+    <w:lvl w:ilvl="5" w:tplc="240A0005" w:tentative="1">
+      <w:start w:val="1"/>
+      <w:numFmt w:val="bullet"/>
+      <w:lvlText w:val=""/>
+      <w:lvlJc w:val="left"/>
+      <w:pPr>
+        <w:ind w:left="4320" w:hanging="360"/>
+      </w:pPr>
+      <w:rPr>
+        <w:rFonts w:ascii="Wingdings" w:hAnsi="Wingdings" w:hint="default"/>
+      </w:rPr>
+    </w:lvl>
+    <w:lvl w:ilvl="6" w:tplc="240A0001" w:tentative="1">
+      <w:start w:val="1"/>
+      <w:numFmt w:val="bullet"/>
+      <w:lvlText w:val=""/>
+      <w:lvlJc w:val="left"/>
+      <w:pPr>
+        <w:ind w:left="5040" w:hanging="360"/>
+      </w:pPr>
+      <w:rPr>
+        <w:rFonts w:ascii="Symbol" w:hAnsi="Symbol" w:hint="default"/>
+      </w:rPr>
+    </w:lvl>
+    <w:lvl w:ilvl="7" w:tplc="240A0003" w:tentative="1">
+      <w:start w:val="1"/>
+      <w:numFmt w:val="bullet"/>
+      <w:lvlText w:val="o"/>
+      <w:lvlJc w:val="left"/>
+      <w:pPr>
+        <w:ind w:left="5760" w:hanging="360"/>
+      </w:pPr>
+      <w:rPr>
+        <w:rFonts w:ascii="Courier New" w:hAnsi="Courier New" w:cs="Courier New" w:hint="default"/>
+      </w:rPr>
+    </w:lvl>
+    <w:lvl w:ilvl="8" w:tplc="240A0005" w:tentative="1">
+      <w:start w:val="1"/>
+      <w:numFmt w:val="bullet"/>
+      <w:lvlText w:val=""/>
+      <w:lvlJc w:val="left"/>
+      <w:pPr>
+        <w:ind w:left="6480" w:hanging="360"/>
+      </w:pPr>
+      <w:rPr>
+        <w:rFonts w:ascii="Wingdings" w:hAnsi="Wingdings" w:hint="default"/>
+      </w:rPr>
+    </w:lvl>
+  </w:abstractNum>
+  <w:abstractNum w:abstractNumId="3" w15:restartNumberingAfterBreak="0">
+    <w:nsid w:val="3F042C95"/>
+    <w:multiLevelType w:val="hybridMultilevel"/>
+    <w:tmpl w:val="4948B6A2"/>
+    <w:lvl w:ilvl="0" w:tplc="240A000F">
+      <w:start w:val="1"/>
+      <w:numFmt w:val="decimal"/>
+      <w:lvlText w:val="%1."/>
+      <w:lvlJc w:val="left"/>
+      <w:pPr>
+        <w:ind w:left="720" w:hanging="360"/>
+      </w:pPr>
+      <w:rPr>
+        <w:rFonts w:hint="default"/>
+      </w:rPr>
+    </w:lvl>
+    <w:lvl w:ilvl="1" w:tplc="240A0019" w:tentative="1">
+      <w:start w:val="1"/>
+      <w:numFmt w:val="lowerLetter"/>
+      <w:lvlText w:val="%2."/>
+      <w:lvlJc w:val="left"/>
+      <w:pPr>
+        <w:ind w:left="1440" w:hanging="360"/>
+      </w:pPr>
+    </w:lvl>
+    <w:lvl w:ilvl="2" w:tplc="240A001B" w:tentative="1">
+      <w:start w:val="1"/>
+      <w:numFmt w:val="lowerRoman"/>
+      <w:lvlText w:val="%3."/>
+      <w:lvlJc w:val="right"/>
+      <w:pPr>
+        <w:ind w:left="2160" w:hanging="180"/>
+      </w:pPr>
+    </w:lvl>
+    <w:lvl w:ilvl="3" w:tplc="240A000F" w:tentative="1">
+      <w:start w:val="1"/>
+      <w:numFmt w:val="decimal"/>
+      <w:lvlText w:val="%4."/>
+      <w:lvlJc w:val="left"/>
+      <w:pPr>
+        <w:ind w:left="2880" w:hanging="360"/>
+      </w:pPr>
+    </w:lvl>
+    <w:lvl w:ilvl="4" w:tplc="240A0019" w:tentative="1">
+      <w:start w:val="1"/>
+      <w:numFmt w:val="lowerLetter"/>
+      <w:lvlText w:val="%5."/>
+      <w:lvlJc w:val="left"/>
+      <w:pPr>
+        <w:ind w:left="3600" w:hanging="360"/>
+      </w:pPr>
+    </w:lvl>
+    <w:lvl w:ilvl="5" w:tplc="240A001B" w:tentative="1">
+      <w:start w:val="1"/>
+      <w:numFmt w:val="lowerRoman"/>
+      <w:lvlText w:val="%6."/>
+      <w:lvlJc w:val="right"/>
+      <w:pPr>
+        <w:ind w:left="4320" w:hanging="180"/>
+      </w:pPr>
+    </w:lvl>
+    <w:lvl w:ilvl="6" w:tplc="240A000F" w:tentative="1">
+      <w:start w:val="1"/>
+      <w:numFmt w:val="decimal"/>
+      <w:lvlText w:val="%7."/>
+      <w:lvlJc w:val="left"/>
+      <w:pPr>
+        <w:ind w:left="5040" w:hanging="360"/>
+      </w:pPr>
+    </w:lvl>
+    <w:lvl w:ilvl="7" w:tplc="240A0019" w:tentative="1">
+      <w:start w:val="1"/>
+      <w:numFmt w:val="lowerLetter"/>
+      <w:lvlText w:val="%8."/>
+      <w:lvlJc w:val="left"/>
+      <w:pPr>
+        <w:ind w:left="5760" w:hanging="360"/>
+      </w:pPr>
+    </w:lvl>
+    <w:lvl w:ilvl="8" w:tplc="240A001B" w:tentative="1">
+      <w:start w:val="1"/>
+      <w:numFmt w:val="lowerRoman"/>
+      <w:lvlText w:val="%9."/>
+      <w:lvlJc w:val="right"/>
+      <w:pPr>
+        <w:ind w:left="6480" w:hanging="180"/>
+      </w:pPr>
+    </w:lvl>
+  </w:abstractNum>
+  <w:abstractNum w:abstractNumId="4" w15:restartNumberingAfterBreak="0">
+    <w:nsid w:val="50406F4D"/>
+    <w:multiLevelType w:val="hybridMultilevel"/>
+    <w:tmpl w:val="4948B6A2"/>
+    <w:lvl w:ilvl="0" w:tplc="240A000F">
+      <w:start w:val="1"/>
+      <w:numFmt w:val="decimal"/>
+      <w:lvlText w:val="%1."/>
+      <w:lvlJc w:val="left"/>
+      <w:pPr>
+        <w:ind w:left="720" w:hanging="360"/>
+      </w:pPr>
+      <w:rPr>
+        <w:rFonts w:hint="default"/>
+      </w:rPr>
+    </w:lvl>
+    <w:lvl w:ilvl="1" w:tplc="240A0019" w:tentative="1">
+      <w:start w:val="1"/>
+      <w:numFmt w:val="lowerLetter"/>
+      <w:lvlText w:val="%2."/>
+      <w:lvlJc w:val="left"/>
+      <w:pPr>
+        <w:ind w:left="1440" w:hanging="360"/>
+      </w:pPr>
+    </w:lvl>
+    <w:lvl w:ilvl="2" w:tplc="240A001B" w:tentative="1">
+      <w:start w:val="1"/>
+      <w:numFmt w:val="lowerRoman"/>
+      <w:lvlText w:val="%3."/>
+      <w:lvlJc w:val="right"/>
+      <w:pPr>
+        <w:ind w:left="2160" w:hanging="180"/>
+      </w:pPr>
+    </w:lvl>
+    <w:lvl w:ilvl="3" w:tplc="240A000F" w:tentative="1">
+      <w:start w:val="1"/>
+      <w:numFmt w:val="decimal"/>
+      <w:lvlText w:val="%4."/>
+      <w:lvlJc w:val="left"/>
+      <w:pPr>
+        <w:ind w:left="2880" w:hanging="360"/>
+      </w:pPr>
+    </w:lvl>
+    <w:lvl w:ilvl="4" w:tplc="240A0019" w:tentative="1">
+      <w:start w:val="1"/>
+      <w:numFmt w:val="lowerLetter"/>
+      <w:lvlText w:val="%5."/>
+      <w:lvlJc w:val="left"/>
+      <w:pPr>
+        <w:ind w:left="3600" w:hanging="360"/>
+      </w:pPr>
+    </w:lvl>
+    <w:lvl w:ilvl="5" w:tplc="240A001B" w:tentative="1">
+      <w:start w:val="1"/>
+      <w:numFmt w:val="lowerRoman"/>
+      <w:lvlText w:val="%6."/>
+      <w:lvlJc w:val="right"/>
+      <w:pPr>
+        <w:ind w:left="4320" w:hanging="180"/>
+      </w:pPr>
+    </w:lvl>
+    <w:lvl w:ilvl="6" w:tplc="240A000F" w:tentative="1">
+      <w:start w:val="1"/>
+      <w:numFmt w:val="decimal"/>
+      <w:lvlText w:val="%7."/>
+      <w:lvlJc w:val="left"/>
+      <w:pPr>
+        <w:ind w:left="5040" w:hanging="360"/>
+      </w:pPr>
+    </w:lvl>
+    <w:lvl w:ilvl="7" w:tplc="240A0019" w:tentative="1">
+      <w:start w:val="1"/>
+      <w:numFmt w:val="lowerLetter"/>
+      <w:lvlText w:val="%8."/>
+      <w:lvlJc w:val="left"/>
+      <w:pPr>
+        <w:ind w:left="5760" w:hanging="360"/>
+      </w:pPr>
+    </w:lvl>
+    <w:lvl w:ilvl="8" w:tplc="240A001B" w:tentative="1">
+      <w:start w:val="1"/>
+      <w:numFmt w:val="lowerRoman"/>
+      <w:lvlText w:val="%9."/>
+      <w:lvlJc w:val="right"/>
+      <w:pPr>
+        <w:ind w:left="6480" w:hanging="180"/>
+      </w:pPr>
+    </w:lvl>
+  </w:abstractNum>
+  <w:abstractNum w:abstractNumId="5" w15:restartNumberingAfterBreak="0">
     <w:nsid w:val="68A425DE"/>
     <w:multiLevelType w:val="hybridMultilevel"/>
     <w:tmpl w:val="8C062688"/>
@@ -6249,7 +8450,7 @@
       </w:rPr>
     </w:lvl>
   </w:abstractNum>
-  <w:abstractNum w:abstractNumId="3" w15:restartNumberingAfterBreak="0">
+  <w:abstractNum w:abstractNumId="6" w15:restartNumberingAfterBreak="0">
     <w:nsid w:val="6D703D89"/>
     <w:multiLevelType w:val="hybridMultilevel"/>
     <w:tmpl w:val="06B6D4BC"/>
@@ -6360,6 +8561,95 @@
       <w:rPr>
         <w:rFonts w:ascii="Wingdings" w:hAnsi="Wingdings" w:hint="default"/>
       </w:rPr>
+    </w:lvl>
+  </w:abstractNum>
+  <w:abstractNum w:abstractNumId="7" w15:restartNumberingAfterBreak="0">
+    <w:nsid w:val="6DF64304"/>
+    <w:multiLevelType w:val="hybridMultilevel"/>
+    <w:tmpl w:val="4948B6A2"/>
+    <w:lvl w:ilvl="0" w:tplc="240A000F">
+      <w:start w:val="1"/>
+      <w:numFmt w:val="decimal"/>
+      <w:lvlText w:val="%1."/>
+      <w:lvlJc w:val="left"/>
+      <w:pPr>
+        <w:ind w:left="720" w:hanging="360"/>
+      </w:pPr>
+      <w:rPr>
+        <w:rFonts w:hint="default"/>
+      </w:rPr>
+    </w:lvl>
+    <w:lvl w:ilvl="1" w:tplc="240A0019" w:tentative="1">
+      <w:start w:val="1"/>
+      <w:numFmt w:val="lowerLetter"/>
+      <w:lvlText w:val="%2."/>
+      <w:lvlJc w:val="left"/>
+      <w:pPr>
+        <w:ind w:left="1440" w:hanging="360"/>
+      </w:pPr>
+    </w:lvl>
+    <w:lvl w:ilvl="2" w:tplc="240A001B" w:tentative="1">
+      <w:start w:val="1"/>
+      <w:numFmt w:val="lowerRoman"/>
+      <w:lvlText w:val="%3."/>
+      <w:lvlJc w:val="right"/>
+      <w:pPr>
+        <w:ind w:left="2160" w:hanging="180"/>
+      </w:pPr>
+    </w:lvl>
+    <w:lvl w:ilvl="3" w:tplc="240A000F" w:tentative="1">
+      <w:start w:val="1"/>
+      <w:numFmt w:val="decimal"/>
+      <w:lvlText w:val="%4."/>
+      <w:lvlJc w:val="left"/>
+      <w:pPr>
+        <w:ind w:left="2880" w:hanging="360"/>
+      </w:pPr>
+    </w:lvl>
+    <w:lvl w:ilvl="4" w:tplc="240A0019" w:tentative="1">
+      <w:start w:val="1"/>
+      <w:numFmt w:val="lowerLetter"/>
+      <w:lvlText w:val="%5."/>
+      <w:lvlJc w:val="left"/>
+      <w:pPr>
+        <w:ind w:left="3600" w:hanging="360"/>
+      </w:pPr>
+    </w:lvl>
+    <w:lvl w:ilvl="5" w:tplc="240A001B" w:tentative="1">
+      <w:start w:val="1"/>
+      <w:numFmt w:val="lowerRoman"/>
+      <w:lvlText w:val="%6."/>
+      <w:lvlJc w:val="right"/>
+      <w:pPr>
+        <w:ind w:left="4320" w:hanging="180"/>
+      </w:pPr>
+    </w:lvl>
+    <w:lvl w:ilvl="6" w:tplc="240A000F" w:tentative="1">
+      <w:start w:val="1"/>
+      <w:numFmt w:val="decimal"/>
+      <w:lvlText w:val="%7."/>
+      <w:lvlJc w:val="left"/>
+      <w:pPr>
+        <w:ind w:left="5040" w:hanging="360"/>
+      </w:pPr>
+    </w:lvl>
+    <w:lvl w:ilvl="7" w:tplc="240A0019" w:tentative="1">
+      <w:start w:val="1"/>
+      <w:numFmt w:val="lowerLetter"/>
+      <w:lvlText w:val="%8."/>
+      <w:lvlJc w:val="left"/>
+      <w:pPr>
+        <w:ind w:left="5760" w:hanging="360"/>
+      </w:pPr>
+    </w:lvl>
+    <w:lvl w:ilvl="8" w:tplc="240A001B" w:tentative="1">
+      <w:start w:val="1"/>
+      <w:numFmt w:val="lowerRoman"/>
+      <w:lvlText w:val="%9."/>
+      <w:lvlJc w:val="right"/>
+      <w:pPr>
+        <w:ind w:left="6480" w:hanging="180"/>
+      </w:pPr>
     </w:lvl>
   </w:abstractNum>
   <w:num w:numId="1">
@@ -6465,19 +8755,31 @@
     <w:abstractNumId w:val="0"/>
   </w:num>
   <w:num w:numId="35">
-    <w:abstractNumId w:val="2"/>
+    <w:abstractNumId w:val="5"/>
   </w:num>
   <w:num w:numId="36">
-    <w:abstractNumId w:val="3"/>
+    <w:abstractNumId w:val="6"/>
   </w:num>
   <w:num w:numId="37">
     <w:abstractNumId w:val="1"/>
+  </w:num>
+  <w:num w:numId="38">
+    <w:abstractNumId w:val="2"/>
+  </w:num>
+  <w:num w:numId="39">
+    <w:abstractNumId w:val="4"/>
+  </w:num>
+  <w:num w:numId="40">
+    <w:abstractNumId w:val="3"/>
+  </w:num>
+  <w:num w:numId="41">
+    <w:abstractNumId w:val="7"/>
   </w:num>
 </w:numbering>
 </file>
 
 <file path=word/styles.xml><?xml version="1.0" encoding="utf-8"?>
-<w:styles xmlns:mc="http://schemas.openxmlformats.org/markup-compatibility/2006" xmlns:r="http://schemas.openxmlformats.org/officeDocument/2006/relationships" xmlns:w="http://schemas.openxmlformats.org/wordprocessingml/2006/main" xmlns:w14="http://schemas.microsoft.com/office/word/2010/wordml" xmlns:w15="http://schemas.microsoft.com/office/word/2012/wordml" xmlns:w16se="http://schemas.microsoft.com/office/word/2015/wordml/symex" mc:Ignorable="w14 w15 w16se">
+<w:styles xmlns:mc="http://schemas.openxmlformats.org/markup-compatibility/2006" xmlns:r="http://schemas.openxmlformats.org/officeDocument/2006/relationships" xmlns:w="http://schemas.openxmlformats.org/wordprocessingml/2006/main" xmlns:w14="http://schemas.microsoft.com/office/word/2010/wordml" xmlns:w15="http://schemas.microsoft.com/office/word/2012/wordml" xmlns:w16cid="http://schemas.microsoft.com/office/word/2016/wordml/cid" xmlns:w16se="http://schemas.microsoft.com/office/word/2015/wordml/symex" mc:Ignorable="w14 w15 w16se w16cid">
   <w:docDefaults>
     <w:rPrDefault>
       <w:rPr>
@@ -6493,7 +8795,7 @@
       </w:pPr>
     </w:pPrDefault>
   </w:docDefaults>
-  <w:latentStyles w:defLockedState="0" w:defUIPriority="99" w:defSemiHidden="0" w:defUnhideWhenUsed="0" w:defQFormat="0" w:count="371">
+  <w:latentStyles w:defLockedState="0" w:defUIPriority="99" w:defSemiHidden="0" w:defUnhideWhenUsed="0" w:defQFormat="0" w:count="375">
     <w:lsdException w:name="Normal" w:uiPriority="0" w:qFormat="1"/>
     <w:lsdException w:name="heading 1" w:uiPriority="9" w:qFormat="1"/>
     <w:lsdException w:name="heading 2" w:semiHidden="1" w:uiPriority="9" w:unhideWhenUsed="1" w:qFormat="1"/>
@@ -6599,7 +8901,6 @@
     <w:lsdException w:name="HTML Sample" w:semiHidden="1" w:unhideWhenUsed="1"/>
     <w:lsdException w:name="HTML Typewriter" w:semiHidden="1" w:unhideWhenUsed="1"/>
     <w:lsdException w:name="HTML Variable" w:semiHidden="1" w:unhideWhenUsed="1"/>
-    <w:lsdException w:name="Normal Table" w:semiHidden="1" w:unhideWhenUsed="1"/>
     <w:lsdException w:name="annotation subject" w:semiHidden="1" w:unhideWhenUsed="1"/>
     <w:lsdException w:name="No List" w:semiHidden="1" w:unhideWhenUsed="1"/>
     <w:lsdException w:name="Outline List 1" w:semiHidden="1" w:unhideWhenUsed="1"/>
@@ -6643,10 +8944,8 @@
     <w:lsdException w:name="Table Elegant" w:semiHidden="1" w:unhideWhenUsed="1"/>
     <w:lsdException w:name="Table Professional" w:semiHidden="1" w:unhideWhenUsed="1"/>
     <w:lsdException w:name="Table Subtle 1" w:semiHidden="1" w:unhideWhenUsed="1"/>
-    <w:lsdException w:name="Table Subtle 2" w:semiHidden="1" w:unhideWhenUsed="1"/>
     <w:lsdException w:name="Table Web 1" w:semiHidden="1" w:unhideWhenUsed="1"/>
     <w:lsdException w:name="Table Web 2" w:semiHidden="1" w:unhideWhenUsed="1"/>
-    <w:lsdException w:name="Table Web 3" w:semiHidden="1" w:unhideWhenUsed="1"/>
     <w:lsdException w:name="Balloon Text" w:semiHidden="1" w:unhideWhenUsed="1"/>
     <w:lsdException w:name="Table Grid" w:uiPriority="39"/>
     <w:lsdException w:name="Table Theme" w:semiHidden="1" w:unhideWhenUsed="1"/>
@@ -6865,6 +9164,10 @@
     <w:lsdException w:name="List Table 5 Dark Accent 6" w:uiPriority="50"/>
     <w:lsdException w:name="List Table 6 Colorful Accent 6" w:uiPriority="51"/>
     <w:lsdException w:name="List Table 7 Colorful Accent 6" w:uiPriority="52"/>
+    <w:lsdException w:name="Mention" w:semiHidden="1" w:unhideWhenUsed="1"/>
+    <w:lsdException w:name="Smart Hyperlink" w:semiHidden="1" w:unhideWhenUsed="1"/>
+    <w:lsdException w:name="Hashtag" w:semiHidden="1" w:unhideWhenUsed="1"/>
+    <w:lsdException w:name="Unresolved Mention" w:semiHidden="1" w:unhideWhenUsed="1"/>
   </w:latentStyles>
   <w:style w:type="paragraph" w:default="1" w:styleId="Normal">
     <w:name w:val="Normal"/>

</xml_diff>